<commit_message>
Parte de sadiel hasta Objetivos generales
</commit_message>
<xml_diff>
--- a/Proyecto final videojuegos DinoJump.docx
+++ b/Proyecto final videojuegos DinoJump.docx
@@ -551,7 +551,15 @@
         <w:jc w:val="both"/>
       </w:pPr>
       <w:r>
-        <w:t xml:space="preserve">1.1 Descripción …………………………………………………………………………..……….... 3     </w:t>
+        <w:t>1.1 Descripción ……………………………………………………………………</w:t>
+      </w:r>
+      <w:proofErr w:type="gramStart"/>
+      <w:r>
+        <w:t>…….</w:t>
+      </w:r>
+      <w:proofErr w:type="gramEnd"/>
+      <w:r>
+        <w:t xml:space="preserve">.……….... 3     </w:t>
       </w:r>
     </w:p>
     <w:p>
@@ -560,10 +568,7 @@
         <w:jc w:val="both"/>
       </w:pPr>
       <w:r>
-        <w:t xml:space="preserve">1.2 Motivación ………………………………………………………………………………………. 3                                                                              </w:t>
-      </w:r>
-      <w:r>
-        <w:t xml:space="preserve">                                  </w:t>
+        <w:t xml:space="preserve">1.2 Motivación ………………………………………………………………………………………. 3                                                                                                                </w:t>
       </w:r>
     </w:p>
     <w:p>
@@ -586,10 +591,7 @@
       </w:r>
       <w:r>
         <w:tab/>
-        <w:t xml:space="preserve">1.2.2 Estado del Arte ……………………………………………………………………... 3                                                                                                       </w:t>
-      </w:r>
-      <w:r>
-        <w:t xml:space="preserve"> </w:t>
+        <w:t xml:space="preserve">1.2.2 Estado del Arte ……………………………………………………………………... 3                                                                                                        </w:t>
       </w:r>
     </w:p>
     <w:p>
@@ -598,7 +600,15 @@
         <w:jc w:val="both"/>
       </w:pPr>
       <w:r>
-        <w:t>1.3 Objetivo general ……………………………………………………………………………….. 3</w:t>
+        <w:t>1.3 Objetivo general …………………………………………………………………………</w:t>
+      </w:r>
+      <w:proofErr w:type="gramStart"/>
+      <w:r>
+        <w:t>…….</w:t>
+      </w:r>
+      <w:proofErr w:type="gramEnd"/>
+      <w:r>
+        <w:t>. 3</w:t>
       </w:r>
     </w:p>
     <w:p>
@@ -607,7 +617,15 @@
         <w:jc w:val="both"/>
       </w:pPr>
       <w:r>
-        <w:t>1.4 Objetivos específicos ………………………………………………………………………….. 4</w:t>
+        <w:t>1.4 Objetivos específicos ……………………………………………………………………</w:t>
+      </w:r>
+      <w:proofErr w:type="gramStart"/>
+      <w:r>
+        <w:t>…….</w:t>
+      </w:r>
+      <w:proofErr w:type="gramEnd"/>
+      <w:r>
+        <w:t>. 4</w:t>
       </w:r>
     </w:p>
     <w:p>
@@ -616,10 +634,15 @@
         <w:jc w:val="both"/>
       </w:pPr>
       <w:r>
-        <w:t xml:space="preserve">1.5 Escenario …………………………………………………………………………………….…. 4                                                                                        </w:t>
-      </w:r>
-      <w:r>
-        <w:t xml:space="preserve">                           </w:t>
+        <w:t>1.5 Escenario ………………………………………………………………………………</w:t>
+      </w:r>
+      <w:proofErr w:type="gramStart"/>
+      <w:r>
+        <w:t>…….</w:t>
+      </w:r>
+      <w:proofErr w:type="gramEnd"/>
+      <w:r>
+        <w:t xml:space="preserve">…. 4                                                                                                                   </w:t>
       </w:r>
     </w:p>
     <w:p>
@@ -637,7 +660,15 @@
         <w:jc w:val="both"/>
       </w:pPr>
       <w:r>
-        <w:t xml:space="preserve">1.7 Metodología ………………………………………………………………………………….… 6                                                                                                                   </w:t>
+        <w:t>1.7 Metodología ……………………………………………………………………………</w:t>
+      </w:r>
+      <w:proofErr w:type="gramStart"/>
+      <w:r>
+        <w:t>…….</w:t>
+      </w:r>
+      <w:proofErr w:type="gramEnd"/>
+      <w:r>
+        <w:t xml:space="preserve">… 6                                                                                                                   </w:t>
       </w:r>
     </w:p>
     <w:p>
@@ -654,7 +685,15 @@
         <w:spacing w:after="160" w:line="480" w:lineRule="auto"/>
       </w:pPr>
       <w:r>
-        <w:t>1.9 Herramientas de desarrollo ………………………………………………………………..…. 8</w:t>
+        <w:t>1.9 Herramientas de desarrollo …………………………………………………………</w:t>
+      </w:r>
+      <w:proofErr w:type="gramStart"/>
+      <w:r>
+        <w:t>…….</w:t>
+      </w:r>
+      <w:proofErr w:type="gramEnd"/>
+      <w:r>
+        <w:t>.…. 8</w:t>
       </w:r>
     </w:p>
     <w:p>
@@ -766,44 +805,30 @@
           <w:sz w:val="24"/>
           <w:szCs w:val="24"/>
         </w:rPr>
-        <w:t xml:space="preserve">Este es un juego de aventura en el que Dino tendrá que pasar diferentes mundos con diferentes ambientes. Estos mundos finalizan en el momento en que Dino logra </w:t>
-      </w:r>
-      <w:r>
-        <w:rPr>
-          <w:sz w:val="24"/>
-          <w:szCs w:val="24"/>
-        </w:rPr>
-        <w:t>recolectar la cantidad suficiente de monedas para poder abrir la puerta hacia el siguiente mundo.</w:t>
-      </w:r>
-    </w:p>
-    <w:p>
-      <w:pPr>
-        <w:rPr>
-          <w:sz w:val="24"/>
-          <w:szCs w:val="24"/>
-        </w:rPr>
-      </w:pPr>
-    </w:p>
-    <w:p>
-      <w:pPr>
-        <w:rPr>
-          <w:sz w:val="24"/>
-          <w:szCs w:val="24"/>
-        </w:rPr>
-      </w:pPr>
-      <w:r>
-        <w:rPr>
-          <w:sz w:val="24"/>
-          <w:szCs w:val="24"/>
-        </w:rPr>
-        <w:t>Cada mundo que va atravesando encuentra distintos enemigos y se dificulta más el alcance de las monedas. Ayuda a Dino a recolectar todas las monedas y a sobr</w:t>
-      </w:r>
-      <w:r>
-        <w:rPr>
-          <w:sz w:val="24"/>
-          <w:szCs w:val="24"/>
-        </w:rPr>
-        <w:t>evivir a todos los mundos por los que tiene que pasar.</w:t>
+        <w:t>Este es un juego de aventura en el que Dino tendrá que pasar diferentes mundos con diferentes ambientes. Estos mundos finalizan en el momento en que Dino logra recolectar la cantidad suficiente de monedas para poder abrir la puerta hacia el siguiente mundo.</w:t>
+      </w:r>
+    </w:p>
+    <w:p>
+      <w:pPr>
+        <w:rPr>
+          <w:sz w:val="24"/>
+          <w:szCs w:val="24"/>
+        </w:rPr>
+      </w:pPr>
+    </w:p>
+    <w:p>
+      <w:pPr>
+        <w:rPr>
+          <w:sz w:val="24"/>
+          <w:szCs w:val="24"/>
+        </w:rPr>
+      </w:pPr>
+      <w:r>
+        <w:rPr>
+          <w:sz w:val="24"/>
+          <w:szCs w:val="24"/>
+        </w:rPr>
+        <w:t>Cada mundo que va atravesando encuentra distintos enemigos y se dificulta más el alcance de las monedas. Ayuda a Dino a recolectar todas las monedas y a sobrevivir a todos los mundos por los que tiene que pasar.</w:t>
       </w:r>
     </w:p>
     <w:p>
@@ -862,12 +887,6 @@
           <w:szCs w:val="24"/>
         </w:rPr>
         <w:tab/>
-      </w:r>
-      <w:r>
-        <w:rPr>
-          <w:sz w:val="24"/>
-          <w:szCs w:val="24"/>
-        </w:rPr>
         <w:t xml:space="preserve">La idea surge de darnos cuenta que los dinosaurios son criaturas muy misteriosas y llamativas que les gusta mucho a las personas y por eso hemos decidido que nuestro personaje principal sea un dinosaurio, en concreto un tiranosaurio </w:t>
       </w:r>
       <w:proofErr w:type="spellStart"/>
@@ -884,14 +903,7 @@
           <w:sz w:val="24"/>
           <w:szCs w:val="24"/>
         </w:rPr>
-        <w:t xml:space="preserve"> que es posiblemente</w:t>
-      </w:r>
-      <w:r>
-        <w:rPr>
-          <w:sz w:val="24"/>
-          <w:szCs w:val="24"/>
-        </w:rPr>
-        <w:t xml:space="preserve"> el más conocido de todos.</w:t>
+        <w:t xml:space="preserve"> que es posiblemente el más conocido de todos.</w:t>
       </w:r>
     </w:p>
     <w:p>
@@ -915,7 +927,23 @@
           <w:sz w:val="24"/>
           <w:szCs w:val="24"/>
         </w:rPr>
-        <w:t>Con esto podremos lograr tener un alcance mayor a las personas y niños que son el tipo de público  al cual queremos llegar.</w:t>
+        <w:t xml:space="preserve">Con esto podremos lograr tener un alcance mayor a las personas y niños que son el tipo de </w:t>
+      </w:r>
+      <w:proofErr w:type="gramStart"/>
+      <w:r>
+        <w:rPr>
+          <w:sz w:val="24"/>
+          <w:szCs w:val="24"/>
+        </w:rPr>
+        <w:t>público  al</w:t>
+      </w:r>
+      <w:proofErr w:type="gramEnd"/>
+      <w:r>
+        <w:rPr>
+          <w:sz w:val="24"/>
+          <w:szCs w:val="24"/>
+        </w:rPr>
+        <w:t xml:space="preserve"> cual queremos llegar.</w:t>
       </w:r>
     </w:p>
     <w:p/>
@@ -930,13 +958,23 @@
       <w:r>
         <w:tab/>
       </w:r>
+      <w:proofErr w:type="gramStart"/>
       <w:r>
         <w:rPr>
           <w:b/>
           <w:sz w:val="28"/>
           <w:szCs w:val="28"/>
         </w:rPr>
-        <w:t>1.2.2  Estado del Arte</w:t>
+        <w:t>1.2.2  Estado</w:t>
+      </w:r>
+      <w:proofErr w:type="gramEnd"/>
+      <w:r>
+        <w:rPr>
+          <w:b/>
+          <w:sz w:val="28"/>
+          <w:szCs w:val="28"/>
+        </w:rPr>
+        <w:t xml:space="preserve"> del Arte</w:t>
       </w:r>
     </w:p>
     <w:p/>
@@ -988,14 +1026,7 @@
           <w:sz w:val="24"/>
           <w:szCs w:val="24"/>
         </w:rPr>
-        <w:t>, en el que Dino atrav</w:t>
-      </w:r>
-      <w:r>
-        <w:rPr>
-          <w:sz w:val="24"/>
-          <w:szCs w:val="24"/>
-        </w:rPr>
-        <w:t>esará distintos entornos recolectando monedas y pasando de nivel. El reto es sobrevivir a los ataques de diferentes enemigos y obstáculos. Es un juego muy intuitivo y fácil de entender por lo que no tendremos problemas para adaptarnos a él.</w:t>
+        <w:t>, en el que Dino atravesará distintos entornos recolectando monedas y pasando de nivel. El reto es sobrevivir a los ataques de diferentes enemigos y obstáculos. Es un juego muy intuitivo y fácil de entender por lo que no tendremos problemas para adaptarnos a él.</w:t>
       </w:r>
     </w:p>
     <w:p/>
@@ -1009,10 +1040,7 @@
       <w:bookmarkStart w:id="2" w:name="_hljdv1d9r0ld" w:colFirst="0" w:colLast="0"/>
       <w:bookmarkEnd w:id="2"/>
       <w:r>
-        <w:t xml:space="preserve">1.3 Objetivo </w:t>
-      </w:r>
-      <w:r>
-        <w:t>general</w:t>
+        <w:t>1.3 Objetivo general</w:t>
       </w:r>
     </w:p>
     <w:p>
@@ -1037,6 +1065,14 @@
         </w:rPr>
         <w:t>Desarrollar un videojuego 2D para desktop y móvil divertido en el que se tengan desafíos en base a esquivar enemigos y las trampas que tengan cada nivel, recolectando todas las monedas requeridas por el nivel en el menor tiempo posible.</w:t>
       </w:r>
+    </w:p>
+    <w:p>
+      <w:pPr>
+        <w:rPr>
+          <w:sz w:val="24"/>
+          <w:szCs w:val="24"/>
+        </w:rPr>
+      </w:pPr>
     </w:p>
     <w:p/>
     <w:p/>
@@ -1056,7 +1092,6 @@
           <w:sz w:val="24"/>
           <w:szCs w:val="24"/>
         </w:rPr>
-        <w:lastRenderedPageBreak/>
         <w:t xml:space="preserve">                                                                           </w:t>
       </w:r>
     </w:p>

</xml_diff>

<commit_message>
Parte de 1.4 - 1.6 por Jeury
Parte desde 1.4 - 1.6 Contenidos de parte de Jeury Payano
</commit_message>
<xml_diff>
--- a/Proyecto final videojuegos DinoJump.docx
+++ b/Proyecto final videojuegos DinoJump.docx
@@ -80,8 +80,8 @@
           <w:noProof/>
         </w:rPr>
         <w:drawing>
-          <wp:inline distT="114300" distB="114300" distL="114300" distR="114300" wp14:anchorId="6032AE57" wp14:editId="1357164D">
-            <wp:extent cx="2667000" cy="2667000"/>
+          <wp:inline distT="114300" distB="114300" distL="114300" distR="114300" wp14:anchorId="6032AE57" wp14:editId="617C909A">
+            <wp:extent cx="1581150" cy="1371600"/>
             <wp:effectExtent l="0" t="0" r="0" b="0"/>
             <wp:docPr id="6" name="image1.png"/>
             <wp:cNvGraphicFramePr/>
@@ -102,7 +102,7 @@
                   <pic:spPr>
                     <a:xfrm>
                       <a:off x="0" y="0"/>
-                      <a:ext cx="2667000" cy="2667000"/>
+                      <a:ext cx="1581150" cy="1371600"/>
                     </a:xfrm>
                     <a:prstGeom prst="rect">
                       <a:avLst/>
@@ -174,16 +174,6 @@
     </w:p>
     <w:p>
       <w:pPr>
-        <w:spacing w:after="60" w:line="256" w:lineRule="auto"/>
-        <w:ind w:left="60"/>
-        <w:jc w:val="center"/>
-      </w:pPr>
-      <w:r>
-        <w:t xml:space="preserve"> </w:t>
-      </w:r>
-    </w:p>
-    <w:p>
-      <w:pPr>
         <w:spacing w:line="256" w:lineRule="auto"/>
         <w:ind w:left="20"/>
         <w:jc w:val="center"/>
@@ -228,36 +218,25 @@
           <w:szCs w:val="32"/>
         </w:rPr>
       </w:pPr>
-      <w:r>
-        <w:rPr>
-          <w:b/>
-          <w:sz w:val="32"/>
-          <w:szCs w:val="32"/>
-        </w:rPr>
-        <w:t>Profesora:</w:t>
-      </w:r>
     </w:p>
     <w:p>
       <w:pPr>
         <w:spacing w:line="256" w:lineRule="auto"/>
         <w:ind w:left="20"/>
         <w:jc w:val="center"/>
-      </w:pPr>
-      <w:proofErr w:type="spellStart"/>
-      <w:r>
-        <w:rPr>
+        <w:rPr>
+          <w:b/>
           <w:sz w:val="32"/>
           <w:szCs w:val="32"/>
         </w:rPr>
-        <w:t>Ivan</w:t>
-      </w:r>
-      <w:proofErr w:type="spellEnd"/>
-      <w:r>
-        <w:rPr>
+      </w:pPr>
+      <w:r>
+        <w:rPr>
+          <w:b/>
           <w:sz w:val="32"/>
           <w:szCs w:val="32"/>
         </w:rPr>
-        <w:t xml:space="preserve"> Mendoza</w:t>
+        <w:t>Profesor:</w:t>
       </w:r>
     </w:p>
     <w:p>
@@ -266,18 +245,23 @@
         <w:ind w:left="20"/>
         <w:jc w:val="center"/>
         <w:rPr>
-          <w:b/>
           <w:sz w:val="32"/>
           <w:szCs w:val="32"/>
         </w:rPr>
       </w:pPr>
       <w:r>
         <w:rPr>
-          <w:b/>
           <w:sz w:val="32"/>
           <w:szCs w:val="32"/>
         </w:rPr>
-        <w:t>Presentado Por:</w:t>
+        <w:t xml:space="preserve">Ing. </w:t>
+      </w:r>
+      <w:r>
+        <w:rPr>
+          <w:sz w:val="32"/>
+          <w:szCs w:val="32"/>
+        </w:rPr>
+        <w:t>Ivan Mendoza</w:t>
       </w:r>
     </w:p>
     <w:p>
@@ -285,11 +269,6 @@
         <w:spacing w:line="256" w:lineRule="auto"/>
         <w:ind w:left="20"/>
         <w:jc w:val="center"/>
-        <w:rPr>
-          <w:b/>
-          <w:sz w:val="32"/>
-          <w:szCs w:val="32"/>
-        </w:rPr>
       </w:pPr>
     </w:p>
     <w:p>
@@ -298,121 +277,19 @@
         <w:ind w:left="20"/>
         <w:jc w:val="center"/>
         <w:rPr>
+          <w:b/>
           <w:sz w:val="32"/>
           <w:szCs w:val="32"/>
         </w:rPr>
       </w:pPr>
-      <w:proofErr w:type="spellStart"/>
-      <w:r>
-        <w:rPr>
+      <w:r>
+        <w:rPr>
+          <w:b/>
           <w:sz w:val="32"/>
           <w:szCs w:val="32"/>
         </w:rPr>
-        <w:t>Sadiel</w:t>
-      </w:r>
-      <w:proofErr w:type="spellEnd"/>
-      <w:r>
-        <w:rPr>
-          <w:sz w:val="32"/>
-          <w:szCs w:val="32"/>
-        </w:rPr>
-        <w:t xml:space="preserve"> Henríquez </w:t>
-      </w:r>
-      <w:r>
-        <w:rPr>
-          <w:sz w:val="32"/>
-          <w:szCs w:val="32"/>
-        </w:rPr>
-        <w:tab/>
-        <w:t>1-17-0903</w:t>
-      </w:r>
-    </w:p>
-    <w:p>
-      <w:pPr>
-        <w:spacing w:line="256" w:lineRule="auto"/>
-        <w:jc w:val="center"/>
-        <w:rPr>
-          <w:sz w:val="32"/>
-          <w:szCs w:val="32"/>
-        </w:rPr>
-      </w:pPr>
-      <w:proofErr w:type="spellStart"/>
-      <w:r>
-        <w:rPr>
-          <w:sz w:val="32"/>
-          <w:szCs w:val="32"/>
-        </w:rPr>
-        <w:t>Jeury</w:t>
-      </w:r>
-      <w:proofErr w:type="spellEnd"/>
-      <w:r>
-        <w:rPr>
-          <w:sz w:val="32"/>
-          <w:szCs w:val="32"/>
-        </w:rPr>
-        <w:t xml:space="preserve"> Payano </w:t>
-      </w:r>
-      <w:r>
-        <w:rPr>
-          <w:sz w:val="32"/>
-          <w:szCs w:val="32"/>
-        </w:rPr>
-        <w:tab/>
-      </w:r>
-      <w:r>
-        <w:rPr>
-          <w:sz w:val="32"/>
-          <w:szCs w:val="32"/>
-        </w:rPr>
-        <w:tab/>
-        <w:t>2-15-0853</w:t>
-      </w:r>
-    </w:p>
-    <w:p>
-      <w:pPr>
-        <w:spacing w:line="256" w:lineRule="auto"/>
-        <w:jc w:val="center"/>
-        <w:rPr>
-          <w:sz w:val="32"/>
-          <w:szCs w:val="32"/>
-        </w:rPr>
-      </w:pPr>
-      <w:proofErr w:type="spellStart"/>
-      <w:r>
-        <w:rPr>
-          <w:sz w:val="32"/>
-          <w:szCs w:val="32"/>
-        </w:rPr>
-        <w:t>Randiel</w:t>
-      </w:r>
-      <w:proofErr w:type="spellEnd"/>
-      <w:r>
-        <w:rPr>
-          <w:sz w:val="32"/>
-          <w:szCs w:val="32"/>
-        </w:rPr>
-        <w:t xml:space="preserve"> Arias </w:t>
-      </w:r>
-      <w:r>
-        <w:rPr>
-          <w:sz w:val="32"/>
-          <w:szCs w:val="32"/>
-        </w:rPr>
-        <w:tab/>
-      </w:r>
-      <w:r>
-        <w:rPr>
-          <w:sz w:val="32"/>
-          <w:szCs w:val="32"/>
-        </w:rPr>
-        <w:tab/>
-        <w:t>1-17-2703</w:t>
-      </w:r>
-    </w:p>
-    <w:p>
-      <w:pPr>
-        <w:spacing w:after="300" w:line="256" w:lineRule="auto"/>
-      </w:pPr>
+        <w:t>Presentado Por:</w:t>
+      </w:r>
     </w:p>
     <w:p>
       <w:pPr>
@@ -425,14 +302,6 @@
           <w:szCs w:val="32"/>
         </w:rPr>
       </w:pPr>
-      <w:r>
-        <w:rPr>
-          <w:b/>
-          <w:sz w:val="32"/>
-          <w:szCs w:val="32"/>
-        </w:rPr>
-        <w:t>Santiago de los Caballeros</w:t>
-      </w:r>
     </w:p>
     <w:p>
       <w:pPr>
@@ -440,19 +309,118 @@
         <w:ind w:left="20"/>
         <w:jc w:val="center"/>
         <w:rPr>
-          <w:b/>
           <w:sz w:val="32"/>
           <w:szCs w:val="32"/>
         </w:rPr>
       </w:pPr>
       <w:r>
         <w:rPr>
-          <w:b/>
           <w:sz w:val="32"/>
           <w:szCs w:val="32"/>
         </w:rPr>
-        <w:t>República Dominicana</w:t>
-      </w:r>
+        <w:t xml:space="preserve">Sadiel Henríquez </w:t>
+      </w:r>
+      <w:r>
+        <w:rPr>
+          <w:sz w:val="32"/>
+          <w:szCs w:val="32"/>
+        </w:rPr>
+        <w:tab/>
+        <w:t>1-17-0903</w:t>
+      </w:r>
+    </w:p>
+    <w:p>
+      <w:pPr>
+        <w:spacing w:line="256" w:lineRule="auto"/>
+        <w:jc w:val="center"/>
+        <w:rPr>
+          <w:sz w:val="32"/>
+          <w:szCs w:val="32"/>
+        </w:rPr>
+      </w:pPr>
+      <w:r>
+        <w:rPr>
+          <w:sz w:val="32"/>
+          <w:szCs w:val="32"/>
+        </w:rPr>
+        <w:t xml:space="preserve">Jeury Payano </w:t>
+      </w:r>
+      <w:r>
+        <w:rPr>
+          <w:sz w:val="32"/>
+          <w:szCs w:val="32"/>
+        </w:rPr>
+        <w:tab/>
+      </w:r>
+      <w:r>
+        <w:rPr>
+          <w:sz w:val="32"/>
+          <w:szCs w:val="32"/>
+        </w:rPr>
+        <w:tab/>
+        <w:t>2-15-0853</w:t>
+      </w:r>
+    </w:p>
+    <w:p>
+      <w:pPr>
+        <w:spacing w:line="256" w:lineRule="auto"/>
+        <w:jc w:val="center"/>
+        <w:rPr>
+          <w:sz w:val="32"/>
+          <w:szCs w:val="32"/>
+        </w:rPr>
+      </w:pPr>
+      <w:r>
+        <w:rPr>
+          <w:sz w:val="32"/>
+          <w:szCs w:val="32"/>
+        </w:rPr>
+        <w:t xml:space="preserve">Randiel Arias </w:t>
+      </w:r>
+      <w:r>
+        <w:rPr>
+          <w:sz w:val="32"/>
+          <w:szCs w:val="32"/>
+        </w:rPr>
+        <w:tab/>
+      </w:r>
+      <w:r>
+        <w:rPr>
+          <w:sz w:val="32"/>
+          <w:szCs w:val="32"/>
+        </w:rPr>
+        <w:tab/>
+        <w:t>1-17-2703</w:t>
+      </w:r>
+    </w:p>
+    <w:p>
+      <w:pPr>
+        <w:spacing w:after="300" w:line="256" w:lineRule="auto"/>
+      </w:pPr>
+    </w:p>
+    <w:p>
+      <w:pPr>
+        <w:spacing w:after="300" w:line="256" w:lineRule="auto"/>
+      </w:pPr>
+    </w:p>
+    <w:p>
+      <w:pPr>
+        <w:spacing w:after="300" w:line="256" w:lineRule="auto"/>
+      </w:pPr>
+    </w:p>
+    <w:p>
+      <w:pPr>
+        <w:spacing w:after="300" w:line="256" w:lineRule="auto"/>
+      </w:pPr>
+    </w:p>
+    <w:p>
+      <w:pPr>
+        <w:spacing w:after="300" w:line="256" w:lineRule="auto"/>
+        <w:rPr>
+          <w:sz w:val="20"/>
+          <w:szCs w:val="20"/>
+        </w:rPr>
+      </w:pPr>
     </w:p>
     <w:p>
       <w:pPr>
@@ -461,17 +429,65 @@
         <w:jc w:val="center"/>
         <w:rPr>
           <w:b/>
-          <w:sz w:val="32"/>
-          <w:szCs w:val="32"/>
-        </w:rPr>
-      </w:pPr>
-      <w:r>
-        <w:rPr>
-          <w:b/>
-          <w:sz w:val="32"/>
-          <w:szCs w:val="32"/>
-        </w:rPr>
-        <w:t>Septiembre 19, 2021</w:t>
+          <w:sz w:val="28"/>
+          <w:szCs w:val="28"/>
+        </w:rPr>
+      </w:pPr>
+      <w:r>
+        <w:rPr>
+          <w:b/>
+          <w:sz w:val="28"/>
+          <w:szCs w:val="28"/>
+        </w:rPr>
+        <w:t>Santiago de los Caballeros</w:t>
+      </w:r>
+    </w:p>
+    <w:p>
+      <w:pPr>
+        <w:spacing w:line="256" w:lineRule="auto"/>
+        <w:ind w:left="20"/>
+        <w:jc w:val="center"/>
+        <w:rPr>
+          <w:b/>
+          <w:sz w:val="28"/>
+          <w:szCs w:val="28"/>
+        </w:rPr>
+      </w:pPr>
+      <w:r>
+        <w:rPr>
+          <w:b/>
+          <w:sz w:val="28"/>
+          <w:szCs w:val="28"/>
+        </w:rPr>
+        <w:t>República Dominicana</w:t>
+      </w:r>
+    </w:p>
+    <w:p>
+      <w:pPr>
+        <w:spacing w:line="256" w:lineRule="auto"/>
+        <w:ind w:left="20"/>
+        <w:jc w:val="center"/>
+        <w:rPr>
+          <w:b/>
+          <w:sz w:val="28"/>
+          <w:szCs w:val="28"/>
+        </w:rPr>
+      </w:pPr>
+      <w:r>
+        <w:rPr>
+          <w:b/>
+          <w:sz w:val="28"/>
+          <w:szCs w:val="28"/>
+        </w:rPr>
+        <w:t>Noviembre</w:t>
+      </w:r>
+      <w:r>
+        <w:rPr>
+          <w:b/>
+          <w:sz w:val="28"/>
+          <w:szCs w:val="28"/>
+        </w:rPr>
+        <w:t xml:space="preserve"> 19, 2021</w:t>
       </w:r>
     </w:p>
     <w:p>
@@ -487,6 +503,7 @@
         <w:spacing w:after="160" w:line="256" w:lineRule="auto"/>
       </w:pPr>
       <w:r>
+        <w:lastRenderedPageBreak/>
         <w:t xml:space="preserve"> </w:t>
       </w:r>
     </w:p>
@@ -499,7 +516,6 @@
         </w:rPr>
       </w:pPr>
       <w:r>
-        <w:lastRenderedPageBreak/>
         <w:t xml:space="preserve"> </w:t>
       </w:r>
       <w:r>
@@ -776,18 +792,25 @@
     </w:p>
     <w:p>
       <w:pPr>
-        <w:spacing w:after="160" w:line="256" w:lineRule="auto"/>
-      </w:pPr>
-    </w:p>
-    <w:p>
-      <w:pPr>
         <w:pStyle w:val="Ttulo"/>
         <w:spacing w:before="240"/>
         <w:jc w:val="both"/>
+        <w:rPr>
+          <w:b/>
+          <w:bCs/>
+          <w:sz w:val="28"/>
+          <w:szCs w:val="28"/>
+        </w:rPr>
       </w:pPr>
       <w:bookmarkStart w:id="0" w:name="_7f9j5rul3j0d" w:colFirst="0" w:colLast="0"/>
       <w:bookmarkEnd w:id="0"/>
       <w:r>
+        <w:rPr>
+          <w:b/>
+          <w:bCs/>
+          <w:sz w:val="28"/>
+          <w:szCs w:val="28"/>
+        </w:rPr>
         <w:lastRenderedPageBreak/>
         <w:t>1.1 Descripción</w:t>
       </w:r>
@@ -795,6 +818,7 @@
     <w:p/>
     <w:p>
       <w:pPr>
+        <w:jc w:val="both"/>
         <w:rPr>
           <w:sz w:val="24"/>
           <w:szCs w:val="24"/>
@@ -810,14 +834,16 @@
     </w:p>
     <w:p>
       <w:pPr>
-        <w:rPr>
-          <w:sz w:val="24"/>
-          <w:szCs w:val="24"/>
-        </w:rPr>
-      </w:pPr>
-    </w:p>
-    <w:p>
-      <w:pPr>
+        <w:jc w:val="both"/>
+        <w:rPr>
+          <w:sz w:val="24"/>
+          <w:szCs w:val="24"/>
+        </w:rPr>
+      </w:pPr>
+    </w:p>
+    <w:p>
+      <w:pPr>
+        <w:jc w:val="both"/>
         <w:rPr>
           <w:sz w:val="24"/>
           <w:szCs w:val="24"/>
@@ -842,21 +868,33 @@
     <w:p>
       <w:pPr>
         <w:pStyle w:val="Ttulo"/>
+        <w:rPr>
+          <w:b/>
+          <w:bCs/>
+          <w:sz w:val="28"/>
+          <w:szCs w:val="28"/>
+        </w:rPr>
       </w:pPr>
       <w:bookmarkStart w:id="1" w:name="_rgt81ihsm09d" w:colFirst="0" w:colLast="0"/>
       <w:bookmarkEnd w:id="1"/>
       <w:r>
-        <w:t>1.2 Motivación</w:t>
-      </w:r>
-    </w:p>
-    <w:p/>
-    <w:p>
-      <w:pPr>
-        <w:rPr>
-          <w:b/>
+        <w:rPr>
+          <w:b/>
+          <w:bCs/>
           <w:sz w:val="28"/>
           <w:szCs w:val="28"/>
         </w:rPr>
+        <w:t>1.2 Motivación</w:t>
+      </w:r>
+    </w:p>
+    <w:p/>
+    <w:p>
+      <w:pPr>
+        <w:rPr>
+          <w:b/>
+          <w:sz w:val="24"/>
+          <w:szCs w:val="24"/>
+        </w:rPr>
       </w:pPr>
       <w:r>
         <w:rPr>
@@ -865,17 +903,27 @@
         <w:tab/>
       </w:r>
       <w:r>
+        <w:rPr>
+          <w:b/>
+          <w:sz w:val="24"/>
+          <w:szCs w:val="24"/>
+        </w:rPr>
+        <w:t>1.2.1 Originalidad de la idea</w:t>
+      </w:r>
+    </w:p>
+    <w:p>
+      <w:pPr>
         <w:rPr>
           <w:b/>
           <w:sz w:val="28"/>
           <w:szCs w:val="28"/>
         </w:rPr>
-        <w:t>1.2.1 Originalidad de la idea</w:t>
-      </w:r>
+      </w:pPr>
     </w:p>
     <w:p>
       <w:pPr>
         <w:ind w:left="708"/>
+        <w:jc w:val="both"/>
         <w:rPr>
           <w:sz w:val="24"/>
           <w:szCs w:val="24"/>
@@ -887,23 +935,7 @@
           <w:szCs w:val="24"/>
         </w:rPr>
         <w:tab/>
-        <w:t xml:space="preserve">La idea surge de darnos cuenta que los dinosaurios son criaturas muy misteriosas y llamativas que les gusta mucho a las personas y por eso hemos decidido que nuestro personaje principal sea un dinosaurio, en concreto un tiranosaurio </w:t>
-      </w:r>
-      <w:proofErr w:type="spellStart"/>
-      <w:r>
-        <w:rPr>
-          <w:sz w:val="24"/>
-          <w:szCs w:val="24"/>
-        </w:rPr>
-        <w:t>rex</w:t>
-      </w:r>
-      <w:proofErr w:type="spellEnd"/>
-      <w:r>
-        <w:rPr>
-          <w:sz w:val="24"/>
-          <w:szCs w:val="24"/>
-        </w:rPr>
-        <w:t xml:space="preserve"> que es posiblemente el más conocido de todos.</w:t>
+        <w:t>La idea surge de darnos cuenta que los dinosaurios son criaturas muy misteriosas y llamativas que les gusta mucho a las personas y por eso hemos decidido que nuestro personaje principal sea un dinosaurio, en concreto un tiranosaurio rex que es posiblemente el más conocido de todos.</w:t>
       </w:r>
     </w:p>
     <w:p>
@@ -917,6 +949,7 @@
     <w:p>
       <w:pPr>
         <w:ind w:left="708"/>
+        <w:jc w:val="both"/>
         <w:rPr>
           <w:sz w:val="24"/>
           <w:szCs w:val="24"/>
@@ -929,15 +962,13 @@
         </w:rPr>
         <w:t xml:space="preserve">Con esto podremos lograr tener un alcance mayor a las personas y niños que son el tipo de </w:t>
       </w:r>
-      <w:proofErr w:type="gramStart"/>
-      <w:r>
-        <w:rPr>
-          <w:sz w:val="24"/>
-          <w:szCs w:val="24"/>
-        </w:rPr>
-        <w:t>público  al</w:t>
-      </w:r>
-      <w:proofErr w:type="gramEnd"/>
+      <w:r>
+        <w:rPr>
+          <w:sz w:val="24"/>
+          <w:szCs w:val="24"/>
+        </w:rPr>
+        <w:t>público al</w:t>
+      </w:r>
       <w:r>
         <w:rPr>
           <w:sz w:val="24"/>
@@ -958,29 +989,32 @@
       <w:r>
         <w:tab/>
       </w:r>
-      <w:proofErr w:type="gramStart"/>
-      <w:r>
-        <w:rPr>
-          <w:b/>
-          <w:sz w:val="28"/>
-          <w:szCs w:val="28"/>
-        </w:rPr>
-        <w:t>1.2.2  Estado</w:t>
-      </w:r>
-      <w:proofErr w:type="gramEnd"/>
-      <w:r>
-        <w:rPr>
-          <w:b/>
-          <w:sz w:val="28"/>
-          <w:szCs w:val="28"/>
+      <w:r>
+        <w:rPr>
+          <w:b/>
+          <w:sz w:val="24"/>
+          <w:szCs w:val="24"/>
+        </w:rPr>
+        <w:t>1.2.2 Estado</w:t>
+      </w:r>
+      <w:r>
+        <w:rPr>
+          <w:b/>
+          <w:sz w:val="24"/>
+          <w:szCs w:val="24"/>
         </w:rPr>
         <w:t xml:space="preserve"> del Arte</w:t>
       </w:r>
     </w:p>
-    <w:p/>
+    <w:p>
+      <w:pPr>
+        <w:jc w:val="both"/>
+      </w:pPr>
+    </w:p>
     <w:p>
       <w:pPr>
         <w:ind w:left="708"/>
+        <w:jc w:val="both"/>
         <w:rPr>
           <w:sz w:val="24"/>
           <w:szCs w:val="24"/>
@@ -996,15 +1030,13 @@
         </w:rPr>
         <w:t xml:space="preserve">Este es un juego de aventuras parecido al de </w:t>
       </w:r>
-      <w:proofErr w:type="spellStart"/>
-      <w:r>
-        <w:rPr>
-          <w:sz w:val="24"/>
-          <w:szCs w:val="24"/>
-        </w:rPr>
-        <w:t>mario</w:t>
-      </w:r>
-      <w:proofErr w:type="spellEnd"/>
+      <w:r>
+        <w:rPr>
+          <w:sz w:val="24"/>
+          <w:szCs w:val="24"/>
+        </w:rPr>
+        <w:t>Mario</w:t>
+      </w:r>
       <w:r>
         <w:rPr>
           <w:sz w:val="24"/>
@@ -1012,15 +1044,13 @@
         </w:rPr>
         <w:t xml:space="preserve"> </w:t>
       </w:r>
-      <w:proofErr w:type="spellStart"/>
-      <w:r>
-        <w:rPr>
-          <w:sz w:val="24"/>
-          <w:szCs w:val="24"/>
-        </w:rPr>
-        <w:t>bros</w:t>
-      </w:r>
-      <w:proofErr w:type="spellEnd"/>
+      <w:r>
+        <w:rPr>
+          <w:sz w:val="24"/>
+          <w:szCs w:val="24"/>
+        </w:rPr>
+        <w:t>Bros</w:t>
+      </w:r>
       <w:r>
         <w:rPr>
           <w:sz w:val="24"/>
@@ -1036,23 +1066,37 @@
         <w:pStyle w:val="Ttulo"/>
         <w:spacing w:before="240"/>
         <w:jc w:val="both"/>
+        <w:rPr>
+          <w:b/>
+          <w:bCs/>
+          <w:sz w:val="28"/>
+          <w:szCs w:val="28"/>
+        </w:rPr>
       </w:pPr>
       <w:bookmarkStart w:id="2" w:name="_hljdv1d9r0ld" w:colFirst="0" w:colLast="0"/>
       <w:bookmarkEnd w:id="2"/>
       <w:r>
+        <w:rPr>
+          <w:b/>
+          <w:bCs/>
+          <w:sz w:val="28"/>
+          <w:szCs w:val="28"/>
+        </w:rPr>
         <w:t>1.3 Objetivo general</w:t>
       </w:r>
     </w:p>
     <w:p>
       <w:pPr>
-        <w:rPr>
-          <w:sz w:val="24"/>
-          <w:szCs w:val="24"/>
-        </w:rPr>
-      </w:pPr>
-    </w:p>
-    <w:p>
-      <w:pPr>
+        <w:jc w:val="both"/>
+        <w:rPr>
+          <w:sz w:val="24"/>
+          <w:szCs w:val="24"/>
+        </w:rPr>
+      </w:pPr>
+    </w:p>
+    <w:p>
+      <w:pPr>
+        <w:jc w:val="both"/>
         <w:rPr>
           <w:sz w:val="24"/>
           <w:szCs w:val="24"/>
@@ -1080,6 +1124,7 @@
     <w:p>
       <w:pPr>
         <w:rPr>
+          <w:b/>
           <w:sz w:val="24"/>
           <w:szCs w:val="24"/>
         </w:rPr>
@@ -1095,8 +1140,1185 @@
         <w:t xml:space="preserve">                                                                           </w:t>
       </w:r>
     </w:p>
+    <w:p>
+      <w:pPr>
+        <w:pStyle w:val="Ttulo1"/>
+        <w:spacing w:after="378"/>
+        <w:ind w:left="-5"/>
+        <w:rPr>
+          <w:b/>
+          <w:bCs/>
+          <w:sz w:val="28"/>
+          <w:szCs w:val="28"/>
+        </w:rPr>
+      </w:pPr>
+      <w:bookmarkStart w:id="4" w:name="_Toc2914"/>
+      <w:r>
+        <w:rPr>
+          <w:b/>
+          <w:bCs/>
+          <w:sz w:val="28"/>
+          <w:szCs w:val="28"/>
+        </w:rPr>
+        <w:lastRenderedPageBreak/>
+        <w:t>1.4 Objetivos específicos</w:t>
+      </w:r>
+      <w:bookmarkEnd w:id="4"/>
+    </w:p>
+    <w:p>
+      <w:pPr>
+        <w:numPr>
+          <w:ilvl w:val="0"/>
+          <w:numId w:val="2"/>
+        </w:numPr>
+        <w:spacing w:after="133" w:line="271" w:lineRule="auto"/>
+        <w:ind w:right="15" w:hanging="360"/>
+        <w:rPr>
+          <w:sz w:val="24"/>
+          <w:szCs w:val="24"/>
+        </w:rPr>
+      </w:pPr>
+      <w:r>
+        <w:rPr>
+          <w:sz w:val="24"/>
+          <w:szCs w:val="24"/>
+        </w:rPr>
+        <w:t>Creación de un videojuego apto para todo tipo de público.</w:t>
+      </w:r>
+    </w:p>
+    <w:p>
+      <w:pPr>
+        <w:numPr>
+          <w:ilvl w:val="0"/>
+          <w:numId w:val="2"/>
+        </w:numPr>
+        <w:spacing w:after="133" w:line="271" w:lineRule="auto"/>
+        <w:ind w:right="15" w:hanging="360"/>
+        <w:rPr>
+          <w:sz w:val="24"/>
+          <w:szCs w:val="24"/>
+        </w:rPr>
+      </w:pPr>
+      <w:r>
+        <w:rPr>
+          <w:sz w:val="24"/>
+          <w:szCs w:val="24"/>
+        </w:rPr>
+        <w:t>Poder jugar en las plataformas móvil y web.</w:t>
+      </w:r>
+    </w:p>
+    <w:p>
+      <w:pPr>
+        <w:numPr>
+          <w:ilvl w:val="0"/>
+          <w:numId w:val="2"/>
+        </w:numPr>
+        <w:spacing w:after="14" w:line="366" w:lineRule="auto"/>
+        <w:ind w:right="15" w:hanging="360"/>
+        <w:rPr>
+          <w:sz w:val="24"/>
+          <w:szCs w:val="24"/>
+        </w:rPr>
+      </w:pPr>
+      <w:r>
+        <w:rPr>
+          <w:sz w:val="24"/>
+          <w:szCs w:val="24"/>
+        </w:rPr>
+        <w:t>Monetización del videojuego por medio de bloqueo de niveles y habilidades y streaming.</w:t>
+      </w:r>
+    </w:p>
+    <w:p>
+      <w:pPr>
+        <w:numPr>
+          <w:ilvl w:val="0"/>
+          <w:numId w:val="2"/>
+        </w:numPr>
+        <w:spacing w:after="1268" w:line="271" w:lineRule="auto"/>
+        <w:ind w:right="15" w:hanging="360"/>
+      </w:pPr>
+      <w:r>
+        <w:rPr>
+          <w:sz w:val="24"/>
+          <w:szCs w:val="24"/>
+        </w:rPr>
+        <w:t>Videojuego tipo plataforma divertido y emocionante.</w:t>
+      </w:r>
+      <w:bookmarkStart w:id="5" w:name="_Toc2915"/>
+    </w:p>
+    <w:p>
+      <w:pPr>
+        <w:spacing w:after="5" w:line="271" w:lineRule="auto"/>
+        <w:ind w:right="15"/>
+        <w:rPr>
+          <w:b/>
+          <w:bCs/>
+          <w:sz w:val="28"/>
+          <w:szCs w:val="28"/>
+        </w:rPr>
+      </w:pPr>
+      <w:r>
+        <w:rPr>
+          <w:b/>
+          <w:bCs/>
+          <w:sz w:val="28"/>
+          <w:szCs w:val="28"/>
+        </w:rPr>
+        <w:t>1.5 Escenario</w:t>
+      </w:r>
+      <w:bookmarkEnd w:id="5"/>
+    </w:p>
+    <w:p>
+      <w:pPr>
+        <w:spacing w:after="5" w:line="271" w:lineRule="auto"/>
+        <w:ind w:left="720" w:right="15"/>
+        <w:jc w:val="both"/>
+        <w:rPr>
+          <w:sz w:val="24"/>
+          <w:szCs w:val="24"/>
+        </w:rPr>
+      </w:pPr>
+    </w:p>
+    <w:p>
+      <w:pPr>
+        <w:spacing w:after="5" w:line="271" w:lineRule="auto"/>
+        <w:ind w:left="360" w:right="15"/>
+        <w:jc w:val="both"/>
+        <w:rPr>
+          <w:sz w:val="24"/>
+          <w:szCs w:val="24"/>
+        </w:rPr>
+      </w:pPr>
+      <w:r>
+        <w:rPr>
+          <w:sz w:val="24"/>
+          <w:szCs w:val="24"/>
+        </w:rPr>
+        <w:t>El videojuego poseerá escenarios divertidos que tendrán distintos obstáculos, plataformas móviles y abismos en los cuales si caes pierdes, el personaje principal podrá saltarlos y esquivarlos o utilizar las plataformas como medio para llegar a otras monedas que falten por completar.</w:t>
+      </w:r>
+    </w:p>
+    <w:p>
+      <w:pPr>
+        <w:spacing w:line="259" w:lineRule="auto"/>
+        <w:ind w:left="30"/>
+      </w:pPr>
+      <w:r>
+        <w:rPr>
+          <w:noProof/>
+        </w:rPr>
+        <mc:AlternateContent>
+          <mc:Choice Requires="wpi">
+            <w:drawing>
+              <wp:anchor distT="0" distB="0" distL="114300" distR="114300" simplePos="0" relativeHeight="251679744" behindDoc="0" locked="0" layoutInCell="1" allowOverlap="1" wp14:anchorId="48F0B8E9" wp14:editId="11576B20">
+                <wp:simplePos x="0" y="0"/>
+                <wp:positionH relativeFrom="column">
+                  <wp:posOffset>3308985</wp:posOffset>
+                </wp:positionH>
+                <wp:positionV relativeFrom="paragraph">
+                  <wp:posOffset>259715</wp:posOffset>
+                </wp:positionV>
+                <wp:extent cx="945515" cy="81855"/>
+                <wp:effectExtent l="57150" t="57150" r="6985" b="71120"/>
+                <wp:wrapNone/>
+                <wp:docPr id="22" name="Entrada de lápiz 22"/>
+                <wp:cNvGraphicFramePr/>
+                <a:graphic xmlns:a="http://schemas.openxmlformats.org/drawingml/2006/main">
+                  <a:graphicData uri="http://schemas.microsoft.com/office/word/2010/wordprocessingInk">
+                    <w14:contentPart bwMode="auto" r:id="rId8">
+                      <w14:nvContentPartPr>
+                        <w14:cNvContentPartPr/>
+                      </w14:nvContentPartPr>
+                      <w14:xfrm>
+                        <a:off x="0" y="0"/>
+                        <a:ext cx="945515" cy="81855"/>
+                      </w14:xfrm>
+                    </w14:contentPart>
+                  </a:graphicData>
+                </a:graphic>
+              </wp:anchor>
+            </w:drawing>
+          </mc:Choice>
+          <mc:Fallback>
+            <w:pict>
+              <v:shapetype w14:anchorId="381B8B80" id="_x0000_t75" coordsize="21600,21600" o:spt="75" o:preferrelative="t" path="m@4@5l@4@11@9@11@9@5xe" filled="f" stroked="f">
+                <v:stroke joinstyle="miter"/>
+                <v:formulas>
+                  <v:f eqn="if lineDrawn pixelLineWidth 0"/>
+                  <v:f eqn="sum @0 1 0"/>
+                  <v:f eqn="sum 0 0 @1"/>
+                  <v:f eqn="prod @2 1 2"/>
+                  <v:f eqn="prod @3 21600 pixelWidth"/>
+                  <v:f eqn="prod @3 21600 pixelHeight"/>
+                  <v:f eqn="sum @0 0 1"/>
+                  <v:f eqn="prod @6 1 2"/>
+                  <v:f eqn="prod @7 21600 pixelWidth"/>
+                  <v:f eqn="sum @8 21600 0"/>
+                  <v:f eqn="prod @7 21600 pixelHeight"/>
+                  <v:f eqn="sum @10 21600 0"/>
+                </v:formulas>
+                <v:path o:extrusionok="f" gradientshapeok="t" o:connecttype="rect"/>
+                <o:lock v:ext="edit" aspectratio="t"/>
+              </v:shapetype>
+              <v:shape id="Entrada de lápiz 22" o:spid="_x0000_s1026" type="#_x0000_t75" style="position:absolute;margin-left:259.15pt;margin-top:19.05pt;width:77.25pt;height:9.3pt;z-index:251679744;visibility:visible;mso-wrap-style:square;mso-wrap-distance-left:9pt;mso-wrap-distance-top:0;mso-wrap-distance-right:9pt;mso-wrap-distance-bottom:0;mso-position-horizontal:absolute;mso-position-horizontal-relative:text;mso-position-vertical:absolute;mso-position-vertical-relative:text" o:gfxdata="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">
+                <v:imagedata r:id="rId9" o:title=""/>
+              </v:shape>
+            </w:pict>
+          </mc:Fallback>
+        </mc:AlternateContent>
+      </w:r>
+      <w:r>
+        <w:rPr>
+          <w:noProof/>
+        </w:rPr>
+        <mc:AlternateContent>
+          <mc:Choice Requires="wpi">
+            <w:drawing>
+              <wp:anchor distT="0" distB="0" distL="114300" distR="114300" simplePos="0" relativeHeight="251674624" behindDoc="0" locked="0" layoutInCell="1" allowOverlap="1" wp14:anchorId="4C29C1C7" wp14:editId="4BA52091">
+                <wp:simplePos x="0" y="0"/>
+                <wp:positionH relativeFrom="column">
+                  <wp:posOffset>3816570</wp:posOffset>
+                </wp:positionH>
+                <wp:positionV relativeFrom="paragraph">
+                  <wp:posOffset>313840</wp:posOffset>
+                </wp:positionV>
+                <wp:extent cx="431640" cy="23040"/>
+                <wp:effectExtent l="38100" t="57150" r="64135" b="72390"/>
+                <wp:wrapNone/>
+                <wp:docPr id="17" name="Entrada de lápiz 17"/>
+                <wp:cNvGraphicFramePr/>
+                <a:graphic xmlns:a="http://schemas.openxmlformats.org/drawingml/2006/main">
+                  <a:graphicData uri="http://schemas.microsoft.com/office/word/2010/wordprocessingInk">
+                    <w14:contentPart bwMode="auto" r:id="rId10">
+                      <w14:nvContentPartPr>
+                        <w14:cNvContentPartPr/>
+                      </w14:nvContentPartPr>
+                      <w14:xfrm>
+                        <a:off x="0" y="0"/>
+                        <a:ext cx="431640" cy="23040"/>
+                      </w14:xfrm>
+                    </w14:contentPart>
+                  </a:graphicData>
+                </a:graphic>
+              </wp:anchor>
+            </w:drawing>
+          </mc:Choice>
+          <mc:Fallback>
+            <w:pict>
+              <v:shape w14:anchorId="4EF92242" id="Entrada de lápiz 17" o:spid="_x0000_s1026" type="#_x0000_t75" style="position:absolute;margin-left:299.1pt;margin-top:23.3pt;width:36.85pt;height:4.6pt;z-index:251674624;visibility:visible;mso-wrap-style:square;mso-wrap-distance-left:9pt;mso-wrap-distance-top:0;mso-wrap-distance-right:9pt;mso-wrap-distance-bottom:0;mso-position-horizontal:absolute;mso-position-horizontal-relative:text;mso-position-vertical:absolute;mso-position-vertical-relative:text" o:gfxdata="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">
+                <v:imagedata r:id="rId11" o:title=""/>
+              </v:shape>
+            </w:pict>
+          </mc:Fallback>
+        </mc:AlternateContent>
+      </w:r>
+      <w:r>
+        <w:rPr>
+          <w:noProof/>
+        </w:rPr>
+        <mc:AlternateContent>
+          <mc:Choice Requires="wpi">
+            <w:drawing>
+              <wp:anchor distT="0" distB="0" distL="114300" distR="114300" simplePos="0" relativeHeight="251673600" behindDoc="0" locked="0" layoutInCell="1" allowOverlap="1" wp14:anchorId="36E9132E" wp14:editId="55301DBB">
+                <wp:simplePos x="0" y="0"/>
+                <wp:positionH relativeFrom="column">
+                  <wp:posOffset>2905050</wp:posOffset>
+                </wp:positionH>
+                <wp:positionV relativeFrom="paragraph">
+                  <wp:posOffset>313480</wp:posOffset>
+                </wp:positionV>
+                <wp:extent cx="1338480" cy="52560"/>
+                <wp:effectExtent l="57150" t="57150" r="14605" b="62230"/>
+                <wp:wrapNone/>
+                <wp:docPr id="16" name="Entrada de lápiz 16"/>
+                <wp:cNvGraphicFramePr/>
+                <a:graphic xmlns:a="http://schemas.openxmlformats.org/drawingml/2006/main">
+                  <a:graphicData uri="http://schemas.microsoft.com/office/word/2010/wordprocessingInk">
+                    <w14:contentPart bwMode="auto" r:id="rId12">
+                      <w14:nvContentPartPr>
+                        <w14:cNvContentPartPr/>
+                      </w14:nvContentPartPr>
+                      <w14:xfrm>
+                        <a:off x="0" y="0"/>
+                        <a:ext cx="1338480" cy="52560"/>
+                      </w14:xfrm>
+                    </w14:contentPart>
+                  </a:graphicData>
+                </a:graphic>
+              </wp:anchor>
+            </w:drawing>
+          </mc:Choice>
+          <mc:Fallback>
+            <w:pict>
+              <v:shape w14:anchorId="4EC4F649" id="Entrada de lápiz 16" o:spid="_x0000_s1026" type="#_x0000_t75" style="position:absolute;margin-left:227.35pt;margin-top:23.3pt;width:108.25pt;height:7pt;z-index:251673600;visibility:visible;mso-wrap-style:square;mso-wrap-distance-left:9pt;mso-wrap-distance-top:0;mso-wrap-distance-right:9pt;mso-wrap-distance-bottom:0;mso-position-horizontal:absolute;mso-position-horizontal-relative:text;mso-position-vertical:absolute;mso-position-vertical-relative:text" o:gfxdata="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">
+                <v:imagedata r:id="rId13" o:title=""/>
+              </v:shape>
+            </w:pict>
+          </mc:Fallback>
+        </mc:AlternateContent>
+      </w:r>
+      <w:r>
+        <w:rPr>
+          <w:noProof/>
+        </w:rPr>
+        <mc:AlternateContent>
+          <mc:Choice Requires="wpi">
+            <w:drawing>
+              <wp:anchor distT="0" distB="0" distL="114300" distR="114300" simplePos="0" relativeHeight="251672576" behindDoc="0" locked="0" layoutInCell="1" allowOverlap="1" wp14:anchorId="4506B5CC" wp14:editId="7D4BED10">
+                <wp:simplePos x="0" y="0"/>
+                <wp:positionH relativeFrom="column">
+                  <wp:posOffset>2838450</wp:posOffset>
+                </wp:positionH>
+                <wp:positionV relativeFrom="paragraph">
+                  <wp:posOffset>259080</wp:posOffset>
+                </wp:positionV>
+                <wp:extent cx="1314720" cy="86400"/>
+                <wp:effectExtent l="57150" t="57150" r="57150" b="66040"/>
+                <wp:wrapNone/>
+                <wp:docPr id="15" name="Entrada de lápiz 15"/>
+                <wp:cNvGraphicFramePr/>
+                <a:graphic xmlns:a="http://schemas.openxmlformats.org/drawingml/2006/main">
+                  <a:graphicData uri="http://schemas.microsoft.com/office/word/2010/wordprocessingInk">
+                    <w14:contentPart bwMode="auto" r:id="rId14">
+                      <w14:nvContentPartPr>
+                        <w14:cNvContentPartPr/>
+                      </w14:nvContentPartPr>
+                      <w14:xfrm>
+                        <a:off x="0" y="0"/>
+                        <a:ext cx="1314720" cy="86400"/>
+                      </w14:xfrm>
+                    </w14:contentPart>
+                  </a:graphicData>
+                </a:graphic>
+              </wp:anchor>
+            </w:drawing>
+          </mc:Choice>
+          <mc:Fallback>
+            <w:pict>
+              <v:shape w14:anchorId="7B9286DD" id="Entrada de lápiz 15" o:spid="_x0000_s1026" type="#_x0000_t75" style="position:absolute;margin-left:222.1pt;margin-top:19pt;width:106.35pt;height:9.6pt;z-index:251672576;visibility:visible;mso-wrap-style:square;mso-wrap-distance-left:9pt;mso-wrap-distance-top:0;mso-wrap-distance-right:9pt;mso-wrap-distance-bottom:0;mso-position-horizontal:absolute;mso-position-horizontal-relative:text;mso-position-vertical:absolute;mso-position-vertical-relative:text" o:gfxdata="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">
+                <v:imagedata r:id="rId15" o:title=""/>
+              </v:shape>
+            </w:pict>
+          </mc:Fallback>
+        </mc:AlternateContent>
+      </w:r>
+      <w:r>
+        <w:rPr>
+          <w:noProof/>
+        </w:rPr>
+        <w:drawing>
+          <wp:inline distT="0" distB="0" distL="0" distR="0" wp14:anchorId="3986625B" wp14:editId="7BDA68F5">
+            <wp:extent cx="5143500" cy="2514600"/>
+            <wp:effectExtent l="0" t="0" r="0" b="0"/>
+            <wp:docPr id="143" name="Picture 143"/>
+            <wp:cNvGraphicFramePr/>
+            <a:graphic xmlns:a="http://schemas.openxmlformats.org/drawingml/2006/main">
+              <a:graphicData uri="http://schemas.openxmlformats.org/drawingml/2006/picture">
+                <pic:pic xmlns:pic="http://schemas.openxmlformats.org/drawingml/2006/picture">
+                  <pic:nvPicPr>
+                    <pic:cNvPr id="143" name="Picture 143"/>
+                    <pic:cNvPicPr/>
+                  </pic:nvPicPr>
+                  <pic:blipFill>
+                    <a:blip r:embed="rId16"/>
+                    <a:stretch>
+                      <a:fillRect/>
+                    </a:stretch>
+                  </pic:blipFill>
+                  <pic:spPr>
+                    <a:xfrm>
+                      <a:off x="0" y="0"/>
+                      <a:ext cx="5143500" cy="2514600"/>
+                    </a:xfrm>
+                    <a:prstGeom prst="rect">
+                      <a:avLst/>
+                    </a:prstGeom>
+                  </pic:spPr>
+                </pic:pic>
+              </a:graphicData>
+            </a:graphic>
+          </wp:inline>
+        </w:drawing>
+      </w:r>
+    </w:p>
+    <w:p>
+      <w:pPr>
+        <w:spacing w:line="259" w:lineRule="auto"/>
+        <w:ind w:left="30"/>
+      </w:pPr>
+    </w:p>
+    <w:p>
+      <w:pPr>
+        <w:spacing w:line="259" w:lineRule="auto"/>
+        <w:ind w:left="30"/>
+      </w:pPr>
+    </w:p>
+    <w:p>
+      <w:pPr>
+        <w:spacing w:line="259" w:lineRule="auto"/>
+        <w:ind w:left="30"/>
+      </w:pPr>
+    </w:p>
+    <w:p>
+      <w:pPr>
+        <w:spacing w:line="259" w:lineRule="auto"/>
+        <w:ind w:left="30"/>
+      </w:pPr>
+    </w:p>
+    <w:p>
+      <w:pPr>
+        <w:spacing w:line="259" w:lineRule="auto"/>
+        <w:ind w:left="30"/>
+      </w:pPr>
+    </w:p>
+    <w:p>
+      <w:pPr>
+        <w:spacing w:line="259" w:lineRule="auto"/>
+        <w:ind w:left="30"/>
+      </w:pPr>
+    </w:p>
+    <w:p>
+      <w:pPr>
+        <w:spacing w:line="259" w:lineRule="auto"/>
+        <w:ind w:left="30"/>
+      </w:pPr>
+    </w:p>
+    <w:p>
+      <w:pPr>
+        <w:spacing w:line="259" w:lineRule="auto"/>
+        <w:ind w:left="30"/>
+      </w:pPr>
+    </w:p>
+    <w:p>
+      <w:pPr>
+        <w:spacing w:line="259" w:lineRule="auto"/>
+        <w:ind w:left="30"/>
+      </w:pPr>
+    </w:p>
+    <w:p>
+      <w:pPr>
+        <w:spacing w:line="259" w:lineRule="auto"/>
+        <w:ind w:left="30"/>
+      </w:pPr>
+    </w:p>
+    <w:p>
+      <w:pPr>
+        <w:spacing w:line="259" w:lineRule="auto"/>
+        <w:ind w:left="30"/>
+      </w:pPr>
+    </w:p>
+    <w:p>
+      <w:pPr>
+        <w:spacing w:line="259" w:lineRule="auto"/>
+        <w:ind w:left="30"/>
+      </w:pPr>
+    </w:p>
+    <w:p>
+      <w:pPr>
+        <w:spacing w:line="259" w:lineRule="auto"/>
+        <w:ind w:left="30"/>
+      </w:pPr>
+    </w:p>
+    <w:p>
+      <w:pPr>
+        <w:spacing w:line="259" w:lineRule="auto"/>
+        <w:ind w:left="30"/>
+      </w:pPr>
+    </w:p>
+    <w:p>
+      <w:pPr>
+        <w:rPr>
+          <w:b/>
+          <w:bCs/>
+          <w:sz w:val="28"/>
+          <w:szCs w:val="28"/>
+        </w:rPr>
+      </w:pPr>
+      <w:bookmarkStart w:id="6" w:name="_Toc2916"/>
+      <w:r>
+        <w:rPr>
+          <w:b/>
+          <w:bCs/>
+          <w:sz w:val="28"/>
+          <w:szCs w:val="28"/>
+        </w:rPr>
+        <w:lastRenderedPageBreak/>
+        <w:t>1.6 Contenidos</w:t>
+      </w:r>
+      <w:bookmarkEnd w:id="6"/>
+    </w:p>
+    <w:p>
+      <w:pPr>
+        <w:rPr>
+          <w:b/>
+          <w:bCs/>
+          <w:sz w:val="28"/>
+          <w:szCs w:val="28"/>
+        </w:rPr>
+      </w:pPr>
+    </w:p>
+    <w:p>
+      <w:pPr>
+        <w:ind w:left="-15" w:right="15"/>
+        <w:rPr>
+          <w:b/>
+          <w:bCs/>
+          <w:sz w:val="24"/>
+          <w:szCs w:val="24"/>
+        </w:rPr>
+      </w:pPr>
+      <w:r>
+        <w:rPr>
+          <w:b/>
+          <w:bCs/>
+          <w:sz w:val="24"/>
+          <w:szCs w:val="24"/>
+        </w:rPr>
+        <w:t>Terreno:</w:t>
+      </w:r>
+    </w:p>
+    <w:p>
+      <w:pPr>
+        <w:ind w:left="-15" w:right="15"/>
+        <w:rPr>
+          <w:b/>
+          <w:bCs/>
+          <w:sz w:val="24"/>
+          <w:szCs w:val="24"/>
+        </w:rPr>
+      </w:pPr>
+    </w:p>
+    <w:p>
+      <w:pPr>
+        <w:spacing w:after="1381" w:line="259" w:lineRule="auto"/>
+        <w:ind w:left="24"/>
+      </w:pPr>
+      <w:r>
+        <w:rPr>
+          <w:rFonts w:ascii="Calibri" w:eastAsia="Calibri" w:hAnsi="Calibri" w:cs="Calibri"/>
+          <w:noProof/>
+        </w:rPr>
+        <mc:AlternateContent>
+          <mc:Choice Requires="wpg">
+            <w:drawing>
+              <wp:inline distT="0" distB="0" distL="0" distR="0" wp14:anchorId="60A8EC03" wp14:editId="3AFE5E06">
+                <wp:extent cx="5581904" cy="1423527"/>
+                <wp:effectExtent l="152400" t="152400" r="381000" b="367665"/>
+                <wp:docPr id="2806" name="Group 2806"/>
+                <wp:cNvGraphicFramePr/>
+                <a:graphic xmlns:a="http://schemas.openxmlformats.org/drawingml/2006/main">
+                  <a:graphicData uri="http://schemas.microsoft.com/office/word/2010/wordprocessingGroup">
+                    <wpg:wgp>
+                      <wpg:cNvGrpSpPr/>
+                      <wpg:grpSpPr>
+                        <a:xfrm>
+                          <a:off x="0" y="0"/>
+                          <a:ext cx="5581904" cy="1423527"/>
+                          <a:chOff x="0" y="0"/>
+                          <a:chExt cx="5581904" cy="1423527"/>
+                        </a:xfrm>
+                      </wpg:grpSpPr>
+                      <pic:pic xmlns:pic="http://schemas.openxmlformats.org/drawingml/2006/picture">
+                        <pic:nvPicPr>
+                          <pic:cNvPr id="2775" name="Picture 2775"/>
+                          <pic:cNvPicPr/>
+                        </pic:nvPicPr>
+                        <pic:blipFill>
+                          <a:blip r:embed="rId17"/>
+                          <a:stretch>
+                            <a:fillRect/>
+                          </a:stretch>
+                        </pic:blipFill>
+                        <pic:spPr>
+                          <a:xfrm>
+                            <a:off x="0" y="0"/>
+                            <a:ext cx="2862072" cy="1423416"/>
+                          </a:xfrm>
+                          <a:prstGeom prst="rect">
+                            <a:avLst/>
+                          </a:prstGeom>
+                          <a:ln>
+                            <a:noFill/>
+                          </a:ln>
+                          <a:effectLst>
+                            <a:outerShdw blurRad="292100" dist="139700" dir="2700000" algn="tl" rotWithShape="0">
+                              <a:srgbClr val="333333">
+                                <a:alpha val="65000"/>
+                              </a:srgbClr>
+                            </a:outerShdw>
+                          </a:effectLst>
+                        </pic:spPr>
+                      </pic:pic>
+                      <pic:pic xmlns:pic="http://schemas.openxmlformats.org/drawingml/2006/picture">
+                        <pic:nvPicPr>
+                          <pic:cNvPr id="2776" name="Picture 2776"/>
+                          <pic:cNvPicPr/>
+                        </pic:nvPicPr>
+                        <pic:blipFill>
+                          <a:blip r:embed="rId18"/>
+                          <a:stretch>
+                            <a:fillRect/>
+                          </a:stretch>
+                        </pic:blipFill>
+                        <pic:spPr>
+                          <a:xfrm>
+                            <a:off x="3234944" y="642112"/>
+                            <a:ext cx="2346960" cy="780288"/>
+                          </a:xfrm>
+                          <a:prstGeom prst="rect">
+                            <a:avLst/>
+                          </a:prstGeom>
+                          <a:ln>
+                            <a:noFill/>
+                          </a:ln>
+                          <a:effectLst>
+                            <a:outerShdw blurRad="292100" dist="139700" dir="2700000" algn="tl" rotWithShape="0">
+                              <a:srgbClr val="333333">
+                                <a:alpha val="65000"/>
+                              </a:srgbClr>
+                            </a:outerShdw>
+                          </a:effectLst>
+                        </pic:spPr>
+                      </pic:pic>
+                    </wpg:wgp>
+                  </a:graphicData>
+                </a:graphic>
+              </wp:inline>
+            </w:drawing>
+          </mc:Choice>
+          <mc:Fallback>
+            <w:pict>
+              <v:group w14:anchorId="7EBF462D" id="Group 2806" o:spid="_x0000_s1026" style="width:439.5pt;height:112.1pt;mso-position-horizontal-relative:char;mso-position-vertical-relative:line" coordsize="55819,14235" o:gfxdata="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">
+                <v:shape id="Picture 2775" o:spid="_x0000_s1027" type="#_x0000_t75" style="position:absolute;width:28620;height:14234;visibility:visible;mso-wrap-style:square" o:gfxdata="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">
+                  <v:imagedata r:id="rId19" o:title=""/>
+                  <v:shadow on="t" color="#333" opacity="42598f" origin="-.5,-.5" offset="2.74397mm,2.74397mm"/>
+                </v:shape>
+                <v:shape id="Picture 2776" o:spid="_x0000_s1028" type="#_x0000_t75" style="position:absolute;left:32349;top:6421;width:23470;height:7803;visibility:visible;mso-wrap-style:square" o:gfxdata="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">
+                  <v:imagedata r:id="rId20" o:title=""/>
+                  <v:shadow on="t" color="#333" opacity="42598f" origin="-.5,-.5" offset="2.74397mm,2.74397mm"/>
+                </v:shape>
+                <w10:anchorlock/>
+              </v:group>
+            </w:pict>
+          </mc:Fallback>
+        </mc:AlternateContent>
+      </w:r>
+    </w:p>
+    <w:p>
+      <w:pPr>
+        <w:spacing w:line="259" w:lineRule="auto"/>
+        <w:ind w:left="-5" w:hanging="10"/>
+        <w:rPr>
+          <w:b/>
+          <w:bCs/>
+          <w:sz w:val="24"/>
+          <w:szCs w:val="24"/>
+        </w:rPr>
+      </w:pPr>
+      <w:r>
+        <w:rPr>
+          <w:b/>
+          <w:bCs/>
+          <w:sz w:val="24"/>
+          <w:szCs w:val="24"/>
+        </w:rPr>
+        <w:t>E</w:t>
+      </w:r>
+      <w:r>
+        <w:rPr>
+          <w:b/>
+          <w:bCs/>
+          <w:sz w:val="24"/>
+          <w:szCs w:val="24"/>
+        </w:rPr>
+        <w:t>nemigos:</w:t>
+      </w:r>
+    </w:p>
+    <w:p>
+      <w:pPr>
+        <w:spacing w:line="259" w:lineRule="auto"/>
+        <w:ind w:left="-5" w:hanging="10"/>
+        <w:rPr>
+          <w:b/>
+          <w:bCs/>
+          <w:sz w:val="24"/>
+          <w:szCs w:val="24"/>
+        </w:rPr>
+      </w:pPr>
+    </w:p>
+    <w:p>
+      <w:pPr>
+        <w:spacing w:after="422" w:line="259" w:lineRule="auto"/>
+        <w:ind w:left="30"/>
+      </w:pPr>
+      <w:r>
+        <w:rPr>
+          <w:noProof/>
+        </w:rPr>
+        <w:drawing>
+          <wp:inline distT="0" distB="0" distL="0" distR="0" wp14:anchorId="16F6A677" wp14:editId="02AE3E31">
+            <wp:extent cx="1490472" cy="1432560"/>
+            <wp:effectExtent l="152400" t="152400" r="357505" b="358140"/>
+            <wp:docPr id="2777" name="Picture 2777"/>
+            <wp:cNvGraphicFramePr/>
+            <a:graphic xmlns:a="http://schemas.openxmlformats.org/drawingml/2006/main">
+              <a:graphicData uri="http://schemas.openxmlformats.org/drawingml/2006/picture">
+                <pic:pic xmlns:pic="http://schemas.openxmlformats.org/drawingml/2006/picture">
+                  <pic:nvPicPr>
+                    <pic:cNvPr id="2777" name="Picture 2777"/>
+                    <pic:cNvPicPr/>
+                  </pic:nvPicPr>
+                  <pic:blipFill>
+                    <a:blip r:embed="rId21"/>
+                    <a:stretch>
+                      <a:fillRect/>
+                    </a:stretch>
+                  </pic:blipFill>
+                  <pic:spPr>
+                    <a:xfrm>
+                      <a:off x="0" y="0"/>
+                      <a:ext cx="1490472" cy="1432560"/>
+                    </a:xfrm>
+                    <a:prstGeom prst="rect">
+                      <a:avLst/>
+                    </a:prstGeom>
+                    <a:ln>
+                      <a:noFill/>
+                    </a:ln>
+                    <a:effectLst>
+                      <a:outerShdw blurRad="292100" dist="139700" dir="2700000" algn="tl" rotWithShape="0">
+                        <a:srgbClr val="333333">
+                          <a:alpha val="65000"/>
+                        </a:srgbClr>
+                      </a:outerShdw>
+                    </a:effectLst>
+                  </pic:spPr>
+                </pic:pic>
+              </a:graphicData>
+            </a:graphic>
+          </wp:inline>
+        </w:drawing>
+      </w:r>
+    </w:p>
+    <w:p>
+      <w:pPr>
+        <w:spacing w:after="292" w:line="259" w:lineRule="auto"/>
+        <w:ind w:left="-5" w:hanging="10"/>
+        <w:rPr>
+          <w:b/>
+          <w:bCs/>
+          <w:sz w:val="24"/>
+          <w:szCs w:val="24"/>
+        </w:rPr>
+      </w:pPr>
+      <w:r>
+        <w:rPr>
+          <w:b/>
+          <w:bCs/>
+          <w:sz w:val="24"/>
+          <w:szCs w:val="24"/>
+        </w:rPr>
+        <w:t>Personaje:</w:t>
+      </w:r>
+    </w:p>
+    <w:p>
+      <w:pPr>
+        <w:spacing w:after="309" w:line="259" w:lineRule="auto"/>
+        <w:ind w:right="6896"/>
+        <w:jc w:val="center"/>
+      </w:pPr>
+      <w:r>
+        <w:rPr>
+          <w:noProof/>
+        </w:rPr>
+        <w:drawing>
+          <wp:inline distT="0" distB="0" distL="0" distR="0" wp14:anchorId="7732B499" wp14:editId="0D654FAD">
+            <wp:extent cx="920496" cy="1182624"/>
+            <wp:effectExtent l="114300" t="133350" r="318135" b="322580"/>
+            <wp:docPr id="2778" name="Picture 2778"/>
+            <wp:cNvGraphicFramePr/>
+            <a:graphic xmlns:a="http://schemas.openxmlformats.org/drawingml/2006/main">
+              <a:graphicData uri="http://schemas.openxmlformats.org/drawingml/2006/picture">
+                <pic:pic xmlns:pic="http://schemas.openxmlformats.org/drawingml/2006/picture">
+                  <pic:nvPicPr>
+                    <pic:cNvPr id="2778" name="Picture 2778"/>
+                    <pic:cNvPicPr/>
+                  </pic:nvPicPr>
+                  <pic:blipFill>
+                    <a:blip r:embed="rId22"/>
+                    <a:stretch>
+                      <a:fillRect/>
+                    </a:stretch>
+                  </pic:blipFill>
+                  <pic:spPr>
+                    <a:xfrm>
+                      <a:off x="0" y="0"/>
+                      <a:ext cx="920496" cy="1182624"/>
+                    </a:xfrm>
+                    <a:prstGeom prst="rect">
+                      <a:avLst/>
+                    </a:prstGeom>
+                    <a:ln>
+                      <a:noFill/>
+                    </a:ln>
+                    <a:effectLst>
+                      <a:outerShdw blurRad="292100" dist="139700" dir="2700000" algn="tl" rotWithShape="0">
+                        <a:srgbClr val="333333">
+                          <a:alpha val="65000"/>
+                        </a:srgbClr>
+                      </a:outerShdw>
+                    </a:effectLst>
+                  </pic:spPr>
+                </pic:pic>
+              </a:graphicData>
+            </a:graphic>
+          </wp:inline>
+        </w:drawing>
+      </w:r>
+      <w:r>
+        <w:rPr>
+          <w:b/>
+          <w:sz w:val="24"/>
+          <w:szCs w:val="24"/>
+        </w:rPr>
+        <w:t>Dino</w:t>
+      </w:r>
+    </w:p>
+    <w:p>
+      <w:pPr>
+        <w:spacing w:after="255" w:line="259" w:lineRule="auto"/>
+        <w:ind w:left="-5" w:hanging="10"/>
+        <w:rPr>
+          <w:b/>
+          <w:bCs/>
+          <w:sz w:val="24"/>
+          <w:szCs w:val="24"/>
+        </w:rPr>
+      </w:pPr>
+      <w:proofErr w:type="spellStart"/>
+      <w:r>
+        <w:rPr>
+          <w:b/>
+          <w:bCs/>
+          <w:sz w:val="24"/>
+          <w:szCs w:val="24"/>
+        </w:rPr>
+        <w:lastRenderedPageBreak/>
+        <w:t>Prefab</w:t>
+      </w:r>
+      <w:proofErr w:type="spellEnd"/>
+      <w:r>
+        <w:rPr>
+          <w:b/>
+          <w:bCs/>
+          <w:sz w:val="24"/>
+          <w:szCs w:val="24"/>
+        </w:rPr>
+        <w:t xml:space="preserve"> de moneda:</w:t>
+      </w:r>
+    </w:p>
+    <w:p>
+      <w:pPr>
+        <w:spacing w:after="131" w:line="259" w:lineRule="auto"/>
+        <w:ind w:left="30"/>
+      </w:pPr>
+      <w:r>
+        <w:rPr>
+          <w:noProof/>
+        </w:rPr>
+        <w:drawing>
+          <wp:inline distT="0" distB="0" distL="0" distR="0" wp14:anchorId="19FD4D1A" wp14:editId="2583A4A8">
+            <wp:extent cx="1466850" cy="1485900"/>
+            <wp:effectExtent l="0" t="0" r="0" b="0"/>
+            <wp:docPr id="228" name="Picture 228"/>
+            <wp:cNvGraphicFramePr/>
+            <a:graphic xmlns:a="http://schemas.openxmlformats.org/drawingml/2006/main">
+              <a:graphicData uri="http://schemas.openxmlformats.org/drawingml/2006/picture">
+                <pic:pic xmlns:pic="http://schemas.openxmlformats.org/drawingml/2006/picture">
+                  <pic:nvPicPr>
+                    <pic:cNvPr id="228" name="Picture 228"/>
+                    <pic:cNvPicPr/>
+                  </pic:nvPicPr>
+                  <pic:blipFill>
+                    <a:blip r:embed="rId23"/>
+                    <a:stretch>
+                      <a:fillRect/>
+                    </a:stretch>
+                  </pic:blipFill>
+                  <pic:spPr>
+                    <a:xfrm>
+                      <a:off x="0" y="0"/>
+                      <a:ext cx="1466850" cy="1485900"/>
+                    </a:xfrm>
+                    <a:prstGeom prst="rect">
+                      <a:avLst/>
+                    </a:prstGeom>
+                  </pic:spPr>
+                </pic:pic>
+              </a:graphicData>
+            </a:graphic>
+          </wp:inline>
+        </w:drawing>
+      </w:r>
+    </w:p>
+    <w:p>
+      <w:pPr>
+        <w:spacing w:line="259" w:lineRule="auto"/>
+        <w:ind w:left="-5" w:hanging="10"/>
+        <w:rPr>
+          <w:b/>
+          <w:bCs/>
+          <w:sz w:val="24"/>
+          <w:szCs w:val="24"/>
+        </w:rPr>
+      </w:pPr>
+      <w:r>
+        <w:rPr>
+          <w:b/>
+          <w:bCs/>
+          <w:sz w:val="24"/>
+          <w:szCs w:val="24"/>
+        </w:rPr>
+        <w:t>Control de vida del personaje:</w:t>
+      </w:r>
+    </w:p>
+    <w:p>
+      <w:pPr>
+        <w:spacing w:line="259" w:lineRule="auto"/>
+        <w:ind w:left="-5" w:hanging="10"/>
+        <w:rPr>
+          <w:b/>
+          <w:bCs/>
+          <w:sz w:val="24"/>
+          <w:szCs w:val="24"/>
+        </w:rPr>
+      </w:pPr>
+    </w:p>
+    <w:p>
+      <w:pPr>
+        <w:spacing w:after="131" w:line="259" w:lineRule="auto"/>
+        <w:ind w:left="30"/>
+      </w:pPr>
+      <w:r>
+        <w:rPr>
+          <w:noProof/>
+        </w:rPr>
+        <w:drawing>
+          <wp:inline distT="0" distB="0" distL="0" distR="0" wp14:anchorId="46507C13" wp14:editId="7DCCB5DC">
+            <wp:extent cx="1222248" cy="384048"/>
+            <wp:effectExtent l="152400" t="152400" r="359410" b="359410"/>
+            <wp:docPr id="2779" name="Picture 2779"/>
+            <wp:cNvGraphicFramePr/>
+            <a:graphic xmlns:a="http://schemas.openxmlformats.org/drawingml/2006/main">
+              <a:graphicData uri="http://schemas.openxmlformats.org/drawingml/2006/picture">
+                <pic:pic xmlns:pic="http://schemas.openxmlformats.org/drawingml/2006/picture">
+                  <pic:nvPicPr>
+                    <pic:cNvPr id="2779" name="Picture 2779"/>
+                    <pic:cNvPicPr/>
+                  </pic:nvPicPr>
+                  <pic:blipFill>
+                    <a:blip r:embed="rId24"/>
+                    <a:stretch>
+                      <a:fillRect/>
+                    </a:stretch>
+                  </pic:blipFill>
+                  <pic:spPr>
+                    <a:xfrm>
+                      <a:off x="0" y="0"/>
+                      <a:ext cx="1222248" cy="384048"/>
+                    </a:xfrm>
+                    <a:prstGeom prst="rect">
+                      <a:avLst/>
+                    </a:prstGeom>
+                    <a:ln>
+                      <a:noFill/>
+                    </a:ln>
+                    <a:effectLst>
+                      <a:outerShdw blurRad="292100" dist="139700" dir="2700000" algn="tl" rotWithShape="0">
+                        <a:srgbClr val="333333">
+                          <a:alpha val="65000"/>
+                        </a:srgbClr>
+                      </a:outerShdw>
+                    </a:effectLst>
+                  </pic:spPr>
+                </pic:pic>
+              </a:graphicData>
+            </a:graphic>
+          </wp:inline>
+        </w:drawing>
+      </w:r>
+    </w:p>
+    <w:p>
+      <w:pPr>
+        <w:spacing w:line="259" w:lineRule="auto"/>
+        <w:ind w:left="-5" w:hanging="10"/>
+        <w:rPr>
+          <w:b/>
+          <w:bCs/>
+          <w:sz w:val="24"/>
+          <w:szCs w:val="24"/>
+        </w:rPr>
+      </w:pPr>
+      <w:r>
+        <w:rPr>
+          <w:b/>
+          <w:bCs/>
+          <w:sz w:val="24"/>
+          <w:szCs w:val="24"/>
+        </w:rPr>
+        <w:t>Temporizador:</w:t>
+      </w:r>
+    </w:p>
+    <w:p>
+      <w:pPr>
+        <w:spacing w:after="422" w:line="259" w:lineRule="auto"/>
+        <w:ind w:left="30"/>
+      </w:pPr>
+      <w:r>
+        <w:rPr>
+          <w:noProof/>
+        </w:rPr>
+        <w:drawing>
+          <wp:inline distT="0" distB="0" distL="0" distR="0" wp14:anchorId="69C9C7E6" wp14:editId="2A6ABABE">
+            <wp:extent cx="679704" cy="545592"/>
+            <wp:effectExtent l="152400" t="152400" r="368300" b="368935"/>
+            <wp:docPr id="2780" name="Picture 2780"/>
+            <wp:cNvGraphicFramePr/>
+            <a:graphic xmlns:a="http://schemas.openxmlformats.org/drawingml/2006/main">
+              <a:graphicData uri="http://schemas.openxmlformats.org/drawingml/2006/picture">
+                <pic:pic xmlns:pic="http://schemas.openxmlformats.org/drawingml/2006/picture">
+                  <pic:nvPicPr>
+                    <pic:cNvPr id="2780" name="Picture 2780"/>
+                    <pic:cNvPicPr/>
+                  </pic:nvPicPr>
+                  <pic:blipFill>
+                    <a:blip r:embed="rId25"/>
+                    <a:stretch>
+                      <a:fillRect/>
+                    </a:stretch>
+                  </pic:blipFill>
+                  <pic:spPr>
+                    <a:xfrm>
+                      <a:off x="0" y="0"/>
+                      <a:ext cx="679704" cy="545592"/>
+                    </a:xfrm>
+                    <a:prstGeom prst="rect">
+                      <a:avLst/>
+                    </a:prstGeom>
+                    <a:ln>
+                      <a:noFill/>
+                    </a:ln>
+                    <a:effectLst>
+                      <a:outerShdw blurRad="292100" dist="139700" dir="2700000" algn="tl" rotWithShape="0">
+                        <a:srgbClr val="333333">
+                          <a:alpha val="65000"/>
+                        </a:srgbClr>
+                      </a:outerShdw>
+                    </a:effectLst>
+                  </pic:spPr>
+                </pic:pic>
+              </a:graphicData>
+            </a:graphic>
+          </wp:inline>
+        </w:drawing>
+      </w:r>
+    </w:p>
+    <w:p>
+      <w:pPr>
+        <w:spacing w:line="259" w:lineRule="auto"/>
+        <w:ind w:left="-5" w:hanging="10"/>
+        <w:rPr>
+          <w:b/>
+          <w:bCs/>
+          <w:sz w:val="24"/>
+          <w:szCs w:val="24"/>
+        </w:rPr>
+      </w:pPr>
+      <w:r>
+        <w:rPr>
+          <w:b/>
+          <w:bCs/>
+          <w:sz w:val="24"/>
+          <w:szCs w:val="24"/>
+        </w:rPr>
+        <w:t>Plataformas:</w:t>
+      </w:r>
+    </w:p>
+    <w:p>
+      <w:pPr>
+        <w:spacing w:line="259" w:lineRule="auto"/>
+        <w:ind w:left="-5" w:hanging="10"/>
+        <w:rPr>
+          <w:b/>
+          <w:bCs/>
+          <w:sz w:val="24"/>
+          <w:szCs w:val="24"/>
+        </w:rPr>
+      </w:pPr>
+    </w:p>
+    <w:p>
+      <w:pPr>
+        <w:spacing w:after="1016" w:line="259" w:lineRule="auto"/>
+        <w:ind w:left="30"/>
+      </w:pPr>
+      <w:r>
+        <w:rPr>
+          <w:noProof/>
+        </w:rPr>
+        <w:drawing>
+          <wp:inline distT="0" distB="0" distL="0" distR="0" wp14:anchorId="0598B31A" wp14:editId="669446FA">
+            <wp:extent cx="2176272" cy="935736"/>
+            <wp:effectExtent l="152400" t="152400" r="357505" b="360045"/>
+            <wp:docPr id="2781" name="Picture 2781"/>
+            <wp:cNvGraphicFramePr/>
+            <a:graphic xmlns:a="http://schemas.openxmlformats.org/drawingml/2006/main">
+              <a:graphicData uri="http://schemas.openxmlformats.org/drawingml/2006/picture">
+                <pic:pic xmlns:pic="http://schemas.openxmlformats.org/drawingml/2006/picture">
+                  <pic:nvPicPr>
+                    <pic:cNvPr id="2781" name="Picture 2781"/>
+                    <pic:cNvPicPr/>
+                  </pic:nvPicPr>
+                  <pic:blipFill>
+                    <a:blip r:embed="rId26"/>
+                    <a:stretch>
+                      <a:fillRect/>
+                    </a:stretch>
+                  </pic:blipFill>
+                  <pic:spPr>
+                    <a:xfrm>
+                      <a:off x="0" y="0"/>
+                      <a:ext cx="2176272" cy="935736"/>
+                    </a:xfrm>
+                    <a:prstGeom prst="rect">
+                      <a:avLst/>
+                    </a:prstGeom>
+                    <a:ln>
+                      <a:noFill/>
+                    </a:ln>
+                    <a:effectLst>
+                      <a:outerShdw blurRad="292100" dist="139700" dir="2700000" algn="tl" rotWithShape="0">
+                        <a:srgbClr val="333333">
+                          <a:alpha val="65000"/>
+                        </a:srgbClr>
+                      </a:outerShdw>
+                    </a:effectLst>
+                  </pic:spPr>
+                </pic:pic>
+              </a:graphicData>
+            </a:graphic>
+          </wp:inline>
+        </w:drawing>
+      </w:r>
+    </w:p>
+    <w:p>
+      <w:pPr>
+        <w:rPr>
+          <w:sz w:val="24"/>
+          <w:szCs w:val="24"/>
+        </w:rPr>
+      </w:pPr>
+    </w:p>
     <w:sectPr>
-      <w:footerReference w:type="default" r:id="rId8"/>
+      <w:footerReference w:type="default" r:id="rId27"/>
       <w:pgSz w:w="11909" w:h="16834"/>
       <w:pgMar w:top="1440" w:right="1440" w:bottom="1440" w:left="1440" w:header="720" w:footer="720" w:gutter="0"/>
       <w:pgNumType w:start="1"/>
@@ -1187,6 +2409,218 @@
 <file path=word/numbering.xml><?xml version="1.0" encoding="utf-8"?>
 <w:numbering xmlns:wpc="http://schemas.microsoft.com/office/word/2010/wordprocessingCanvas" xmlns:cx="http://schemas.microsoft.com/office/drawing/2014/chartex" xmlns:cx1="http://schemas.microsoft.com/office/drawing/2015/9/8/chartex" xmlns:cx2="http://schemas.microsoft.com/office/drawing/2015/10/21/chartex" xmlns:cx3="http://schemas.microsoft.com/office/drawing/2016/5/9/chartex" xmlns:cx4="http://schemas.microsoft.com/office/drawing/2016/5/10/chartex" xmlns:cx5="http://schemas.microsoft.com/office/drawing/2016/5/11/chartex" xmlns:cx6="http://schemas.microsoft.com/office/drawing/2016/5/12/chartex" xmlns:cx7="http://schemas.microsoft.com/office/drawing/2016/5/13/chartex" xmlns:cx8="http://schemas.microsoft.com/office/drawing/2016/5/14/chartex" xmlns:mc="http://schemas.openxmlformats.org/markup-compatibility/2006" xmlns:aink="http://schemas.microsoft.com/office/drawing/2016/ink" xmlns:am3d="http://schemas.microsoft.com/office/drawing/2017/model3d" xmlns:o="urn:schemas-microsoft-com:office:office" xmlns:r="http://schemas.openxmlformats.org/officeDocument/2006/relationships" xmlns:m="http://schemas.openxmlformats.org/officeDocument/2006/math" xmlns:v="urn:schemas-microsoft-com:vml" xmlns:wp14="http://schemas.microsoft.com/office/word/2010/wordprocessingDrawing" xmlns:wp="http://schemas.openxmlformats.org/drawingml/2006/wordprocessingDrawing" xmlns:w10="urn:schemas-microsoft-com:office:word" xmlns:w="http://schemas.openxmlformats.org/wordprocessingml/2006/main" xmlns:w14="http://schemas.microsoft.com/office/word/2010/wordml" xmlns:w15="http://schemas.microsoft.com/office/word/2012/wordml" xmlns:w16cex="http://schemas.microsoft.com/office/word/2018/wordml/cex" xmlns:w16cid="http://schemas.microsoft.com/office/word/2016/wordml/cid" xmlns:w16="http://schemas.microsoft.com/office/word/2018/wordml" xmlns:w16sdtdh="http://schemas.microsoft.com/office/word/2020/wordml/sdtdatahash" xmlns:w16se="http://schemas.microsoft.com/office/word/2015/wordml/symex" xmlns:wpg="http://schemas.microsoft.com/office/word/2010/wordprocessingGroup" xmlns:wpi="http://schemas.microsoft.com/office/word/2010/wordprocessingInk" xmlns:wne="http://schemas.microsoft.com/office/word/2006/wordml" xmlns:wps="http://schemas.microsoft.com/office/word/2010/wordprocessingShape" mc:Ignorable="w14 w15 w16se w16cid w16 w16cex w16sdtdh wp14">
   <w:abstractNum w:abstractNumId="0" w15:restartNumberingAfterBreak="0">
+    <w:nsid w:val="6C1A5F01"/>
+    <w:multiLevelType w:val="hybridMultilevel"/>
+    <w:tmpl w:val="EB5CEACE"/>
+    <w:lvl w:ilvl="0" w:tplc="73505556">
+      <w:start w:val="1"/>
+      <w:numFmt w:val="decimal"/>
+      <w:lvlText w:val="%1."/>
+      <w:lvlJc w:val="left"/>
+      <w:pPr>
+        <w:ind w:left="720"/>
+      </w:pPr>
+      <w:rPr>
+        <w:rFonts w:ascii="Arial" w:eastAsia="Arial" w:hAnsi="Arial" w:cs="Arial"/>
+        <w:b w:val="0"/>
+        <w:i w:val="0"/>
+        <w:strike w:val="0"/>
+        <w:dstrike w:val="0"/>
+        <w:color w:val="000000"/>
+        <w:sz w:val="24"/>
+        <w:szCs w:val="24"/>
+        <w:u w:val="none" w:color="000000"/>
+        <w:bdr w:val="none" w:sz="0" w:space="0" w:color="auto"/>
+        <w:shd w:val="clear" w:color="auto" w:fill="auto"/>
+        <w:vertAlign w:val="baseline"/>
+      </w:rPr>
+    </w:lvl>
+    <w:lvl w:ilvl="1" w:tplc="3EE41D0E">
+      <w:start w:val="1"/>
+      <w:numFmt w:val="lowerLetter"/>
+      <w:lvlText w:val="%2"/>
+      <w:lvlJc w:val="left"/>
+      <w:pPr>
+        <w:ind w:left="1440"/>
+      </w:pPr>
+      <w:rPr>
+        <w:rFonts w:ascii="Arial" w:eastAsia="Arial" w:hAnsi="Arial" w:cs="Arial"/>
+        <w:b w:val="0"/>
+        <w:i w:val="0"/>
+        <w:strike w:val="0"/>
+        <w:dstrike w:val="0"/>
+        <w:color w:val="000000"/>
+        <w:sz w:val="24"/>
+        <w:szCs w:val="24"/>
+        <w:u w:val="none" w:color="000000"/>
+        <w:bdr w:val="none" w:sz="0" w:space="0" w:color="auto"/>
+        <w:shd w:val="clear" w:color="auto" w:fill="auto"/>
+        <w:vertAlign w:val="baseline"/>
+      </w:rPr>
+    </w:lvl>
+    <w:lvl w:ilvl="2" w:tplc="E2B850AC">
+      <w:start w:val="1"/>
+      <w:numFmt w:val="lowerRoman"/>
+      <w:lvlText w:val="%3"/>
+      <w:lvlJc w:val="left"/>
+      <w:pPr>
+        <w:ind w:left="2160"/>
+      </w:pPr>
+      <w:rPr>
+        <w:rFonts w:ascii="Arial" w:eastAsia="Arial" w:hAnsi="Arial" w:cs="Arial"/>
+        <w:b w:val="0"/>
+        <w:i w:val="0"/>
+        <w:strike w:val="0"/>
+        <w:dstrike w:val="0"/>
+        <w:color w:val="000000"/>
+        <w:sz w:val="24"/>
+        <w:szCs w:val="24"/>
+        <w:u w:val="none" w:color="000000"/>
+        <w:bdr w:val="none" w:sz="0" w:space="0" w:color="auto"/>
+        <w:shd w:val="clear" w:color="auto" w:fill="auto"/>
+        <w:vertAlign w:val="baseline"/>
+      </w:rPr>
+    </w:lvl>
+    <w:lvl w:ilvl="3" w:tplc="4FEC9318">
+      <w:start w:val="1"/>
+      <w:numFmt w:val="decimal"/>
+      <w:lvlText w:val="%4"/>
+      <w:lvlJc w:val="left"/>
+      <w:pPr>
+        <w:ind w:left="2880"/>
+      </w:pPr>
+      <w:rPr>
+        <w:rFonts w:ascii="Arial" w:eastAsia="Arial" w:hAnsi="Arial" w:cs="Arial"/>
+        <w:b w:val="0"/>
+        <w:i w:val="0"/>
+        <w:strike w:val="0"/>
+        <w:dstrike w:val="0"/>
+        <w:color w:val="000000"/>
+        <w:sz w:val="24"/>
+        <w:szCs w:val="24"/>
+        <w:u w:val="none" w:color="000000"/>
+        <w:bdr w:val="none" w:sz="0" w:space="0" w:color="auto"/>
+        <w:shd w:val="clear" w:color="auto" w:fill="auto"/>
+        <w:vertAlign w:val="baseline"/>
+      </w:rPr>
+    </w:lvl>
+    <w:lvl w:ilvl="4" w:tplc="AC3E5396">
+      <w:start w:val="1"/>
+      <w:numFmt w:val="lowerLetter"/>
+      <w:lvlText w:val="%5"/>
+      <w:lvlJc w:val="left"/>
+      <w:pPr>
+        <w:ind w:left="3600"/>
+      </w:pPr>
+      <w:rPr>
+        <w:rFonts w:ascii="Arial" w:eastAsia="Arial" w:hAnsi="Arial" w:cs="Arial"/>
+        <w:b w:val="0"/>
+        <w:i w:val="0"/>
+        <w:strike w:val="0"/>
+        <w:dstrike w:val="0"/>
+        <w:color w:val="000000"/>
+        <w:sz w:val="24"/>
+        <w:szCs w:val="24"/>
+        <w:u w:val="none" w:color="000000"/>
+        <w:bdr w:val="none" w:sz="0" w:space="0" w:color="auto"/>
+        <w:shd w:val="clear" w:color="auto" w:fill="auto"/>
+        <w:vertAlign w:val="baseline"/>
+      </w:rPr>
+    </w:lvl>
+    <w:lvl w:ilvl="5" w:tplc="12A2356E">
+      <w:start w:val="1"/>
+      <w:numFmt w:val="lowerRoman"/>
+      <w:lvlText w:val="%6"/>
+      <w:lvlJc w:val="left"/>
+      <w:pPr>
+        <w:ind w:left="4320"/>
+      </w:pPr>
+      <w:rPr>
+        <w:rFonts w:ascii="Arial" w:eastAsia="Arial" w:hAnsi="Arial" w:cs="Arial"/>
+        <w:b w:val="0"/>
+        <w:i w:val="0"/>
+        <w:strike w:val="0"/>
+        <w:dstrike w:val="0"/>
+        <w:color w:val="000000"/>
+        <w:sz w:val="24"/>
+        <w:szCs w:val="24"/>
+        <w:u w:val="none" w:color="000000"/>
+        <w:bdr w:val="none" w:sz="0" w:space="0" w:color="auto"/>
+        <w:shd w:val="clear" w:color="auto" w:fill="auto"/>
+        <w:vertAlign w:val="baseline"/>
+      </w:rPr>
+    </w:lvl>
+    <w:lvl w:ilvl="6" w:tplc="2A5A1ED4">
+      <w:start w:val="1"/>
+      <w:numFmt w:val="decimal"/>
+      <w:lvlText w:val="%7"/>
+      <w:lvlJc w:val="left"/>
+      <w:pPr>
+        <w:ind w:left="5040"/>
+      </w:pPr>
+      <w:rPr>
+        <w:rFonts w:ascii="Arial" w:eastAsia="Arial" w:hAnsi="Arial" w:cs="Arial"/>
+        <w:b w:val="0"/>
+        <w:i w:val="0"/>
+        <w:strike w:val="0"/>
+        <w:dstrike w:val="0"/>
+        <w:color w:val="000000"/>
+        <w:sz w:val="24"/>
+        <w:szCs w:val="24"/>
+        <w:u w:val="none" w:color="000000"/>
+        <w:bdr w:val="none" w:sz="0" w:space="0" w:color="auto"/>
+        <w:shd w:val="clear" w:color="auto" w:fill="auto"/>
+        <w:vertAlign w:val="baseline"/>
+      </w:rPr>
+    </w:lvl>
+    <w:lvl w:ilvl="7" w:tplc="318C3D26">
+      <w:start w:val="1"/>
+      <w:numFmt w:val="lowerLetter"/>
+      <w:lvlText w:val="%8"/>
+      <w:lvlJc w:val="left"/>
+      <w:pPr>
+        <w:ind w:left="5760"/>
+      </w:pPr>
+      <w:rPr>
+        <w:rFonts w:ascii="Arial" w:eastAsia="Arial" w:hAnsi="Arial" w:cs="Arial"/>
+        <w:b w:val="0"/>
+        <w:i w:val="0"/>
+        <w:strike w:val="0"/>
+        <w:dstrike w:val="0"/>
+        <w:color w:val="000000"/>
+        <w:sz w:val="24"/>
+        <w:szCs w:val="24"/>
+        <w:u w:val="none" w:color="000000"/>
+        <w:bdr w:val="none" w:sz="0" w:space="0" w:color="auto"/>
+        <w:shd w:val="clear" w:color="auto" w:fill="auto"/>
+        <w:vertAlign w:val="baseline"/>
+      </w:rPr>
+    </w:lvl>
+    <w:lvl w:ilvl="8" w:tplc="62F6D708">
+      <w:start w:val="1"/>
+      <w:numFmt w:val="lowerRoman"/>
+      <w:lvlText w:val="%9"/>
+      <w:lvlJc w:val="left"/>
+      <w:pPr>
+        <w:ind w:left="6480"/>
+      </w:pPr>
+      <w:rPr>
+        <w:rFonts w:ascii="Arial" w:eastAsia="Arial" w:hAnsi="Arial" w:cs="Arial"/>
+        <w:b w:val="0"/>
+        <w:i w:val="0"/>
+        <w:strike w:val="0"/>
+        <w:dstrike w:val="0"/>
+        <w:color w:val="000000"/>
+        <w:sz w:val="24"/>
+        <w:szCs w:val="24"/>
+        <w:u w:val="none" w:color="000000"/>
+        <w:bdr w:val="none" w:sz="0" w:space="0" w:color="auto"/>
+        <w:shd w:val="clear" w:color="auto" w:fill="auto"/>
+        <w:vertAlign w:val="baseline"/>
+      </w:rPr>
+    </w:lvl>
+  </w:abstractNum>
+  <w:abstractNum w:abstractNumId="1" w15:restartNumberingAfterBreak="0">
     <w:nsid w:val="785241AF"/>
     <w:multiLevelType w:val="multilevel"/>
     <w:tmpl w:val="4B902BF8"/>
@@ -1300,6 +2734,9 @@
     </w:lvl>
   </w:abstractNum>
   <w:num w:numId="1">
+    <w:abstractNumId w:val="1"/>
+  </w:num>
+  <w:num w:numId="2">
     <w:abstractNumId w:val="0"/>
   </w:num>
 </w:numbering>
@@ -1888,7 +3325,150 @@
       <w:szCs w:val="30"/>
     </w:rPr>
   </w:style>
+  <w:style w:type="paragraph" w:styleId="Sinespaciado">
+    <w:name w:val="No Spacing"/>
+    <w:uiPriority w:val="1"/>
+    <w:qFormat/>
+    <w:rsid w:val="008330E5"/>
+    <w:pPr>
+      <w:spacing w:line="240" w:lineRule="auto"/>
+    </w:pPr>
+  </w:style>
 </w:styles>
+</file>
+
+<file path=word/ink/ink1.xml><?xml version="1.0" encoding="utf-8"?>
+<inkml:ink xmlns:inkml="http://www.w3.org/2003/InkML">
+  <inkml:definitions>
+    <inkml:context xml:id="ctx0">
+      <inkml:inkSource xml:id="inkSrc0">
+        <inkml:traceFormat>
+          <inkml:channel name="X" type="integer" min="-2.14748E9" max="2.14748E9" units="cm"/>
+          <inkml:channel name="Y" type="integer" min="-2.14748E9" max="2.14748E9" units="cm"/>
+          <inkml:channel name="F" type="integer" max="32767" units="dev"/>
+        </inkml:traceFormat>
+        <inkml:channelProperties>
+          <inkml:channelProperty channel="X" name="resolution" value="1000" units="1/cm"/>
+          <inkml:channelProperty channel="Y" name="resolution" value="1000" units="1/cm"/>
+          <inkml:channelProperty channel="F" name="resolution" value="0" units="1/dev"/>
+        </inkml:channelProperties>
+      </inkml:inkSource>
+      <inkml:timestamp xml:id="ts0" timeString="2021-11-29T02:52:50.722"/>
+    </inkml:context>
+    <inkml:brush xml:id="br0">
+      <inkml:brushProperty name="width" value="0.1" units="cm"/>
+      <inkml:brushProperty name="height" value="0.1" units="cm"/>
+      <inkml:brushProperty name="color" value="#00A0D7"/>
+    </inkml:brush>
+  </inkml:definitions>
+  <inkml:trace contextRef="#ctx0" brushRef="#br0">2422 80 24575,'-253'14'0,"40"-1"0,-83 2 0,239-9 0,1 3 0,1 2 0,-64 22 0,169-41 0,1 2 0,78 1 0,-101 5 0,366-3 0,-309 4 0,-51-3 0,1-2 0,-1-1 0,40-11 0,-33 7 0,62-7 0,-45 12 0,79-18 0,-174 19 0,-26 5 0,-182 11-1365,-95 4-5461</inkml:trace>
+  <inkml:trace contextRef="#ctx0" brushRef="#br0" timeOffset="1913.35">1418 80 24575,'-166'27'-9830,"-42"9"3277,32-2 11616,65-6-5063,96-13 2817,50-8-2817,92-16 1719,23-5-3126</inkml:trace>
+  <inkml:trace contextRef="#ctx0" brushRef="#br0" timeOffset="2272.72">1098 80 24575,'-54'9'-9830,"-13"3"3277,13-1 11616,26-1-5063,30-4 2817,20-2-2817,10-2 1719,5-1-1719,-9-5 6784,-13-2-6784,-15 0 0,-19-4 0,-12-4 0,-1 0-8191</inkml:trace>
+  <inkml:trace contextRef="#ctx0" brushRef="#br0" timeOffset="4178.98">1020 0 24575,'-321'27'0,"2"1"0,298-28 0,-63-1 0,1 3 0,-108 18 0,265-16 0,1087-5 0,-1300 32 0,6-9 0,-165 3 0,-133-20 0,410-6 0,23 1 0,35-1 0,105-1 0,370 4 0,-508-2 0,1 0 0,1 0 0,-1 0 0,0 0 0,0 1 0,1 0 0,-1 0 0,0 0 0,0 1 0,0 0 0,9 4 0,-14-6 0,0 0 0,1 1 0,-1-1 0,0 0 0,0 0 0,1 1 0,-1-1 0,0 0 0,0 0 0,0 1 0,1-1 0,-1 0 0,0 0 0,0 1 0,0-1 0,0 0 0,0 1 0,0-1 0,0 0 0,0 1 0,0-1 0,1 0 0,-1 1 0,0-1 0,-1 0 0,1 1 0,0-1 0,0 0 0,0 1 0,0-1 0,0 0 0,0 1 0,0-1 0,0 0 0,0 0 0,-1 1 0,1-1 0,0 0 0,0 0 0,0 1 0,-1-1 0,1 0 0,0 0 0,0 1 0,-1-1 0,1 0 0,0 0 0,-1 0 0,1 0 0,0 1 0,0-1 0,-1 0 0,1 0 0,-21 8 0,-24-1 0,-1-1 0,0-2 0,-77-3 0,53-1 0,-229-1 0,338-9 0,37-2 0,117 5-1365,-158 7-5461</inkml:trace>
+</inkml:ink>
+</file>
+
+<file path=word/ink/ink2.xml><?xml version="1.0" encoding="utf-8"?>
+<inkml:ink xmlns:inkml="http://www.w3.org/2003/InkML">
+  <inkml:definitions>
+    <inkml:context xml:id="ctx0">
+      <inkml:inkSource xml:id="inkSrc0">
+        <inkml:traceFormat>
+          <inkml:channel name="X" type="integer" min="-2.14748E9" max="2.14748E9" units="cm"/>
+          <inkml:channel name="Y" type="integer" min="-2.14748E9" max="2.14748E9" units="cm"/>
+          <inkml:channel name="F" type="integer" max="32767" units="dev"/>
+        </inkml:traceFormat>
+        <inkml:channelProperties>
+          <inkml:channelProperty channel="X" name="resolution" value="1000" units="1/cm"/>
+          <inkml:channelProperty channel="Y" name="resolution" value="1000" units="1/cm"/>
+          <inkml:channelProperty channel="F" name="resolution" value="0" units="1/dev"/>
+        </inkml:channelProperties>
+      </inkml:inkSource>
+      <inkml:timestamp xml:id="ts0" timeString="2021-11-29T02:52:41.690"/>
+    </inkml:context>
+    <inkml:brush xml:id="br0">
+      <inkml:brushProperty name="width" value="0.1" units="cm"/>
+      <inkml:brushProperty name="height" value="0.1" units="cm"/>
+      <inkml:brushProperty name="color" value="#00A0D7"/>
+    </inkml:brush>
+  </inkml:definitions>
+  <inkml:trace contextRef="#ctx0" brushRef="#br0">1198 63 24575,'-1086'0'0,"1082"0"-51,0 0 0,1-1 0,-1 1 0,0-1 0,0 0 0,1 0 0,-1-1 0,0 1 0,1-1 0,0 1 0,-1-1 0,1 0 0,0 0 0,-5-5 0,0 2-549,-37-30-6226</inkml:trace>
+</inkml:ink>
+</file>
+
+<file path=word/ink/ink3.xml><?xml version="1.0" encoding="utf-8"?>
+<inkml:ink xmlns:inkml="http://www.w3.org/2003/InkML">
+  <inkml:definitions>
+    <inkml:context xml:id="ctx0">
+      <inkml:inkSource xml:id="inkSrc0">
+        <inkml:traceFormat>
+          <inkml:channel name="X" type="integer" min="-2.14748E9" max="2.14748E9" units="cm"/>
+          <inkml:channel name="Y" type="integer" min="-2.14748E9" max="2.14748E9" units="cm"/>
+          <inkml:channel name="F" type="integer" max="32767" units="dev"/>
+        </inkml:traceFormat>
+        <inkml:channelProperties>
+          <inkml:channelProperty channel="X" name="resolution" value="1000" units="1/cm"/>
+          <inkml:channelProperty channel="Y" name="resolution" value="1000" units="1/cm"/>
+          <inkml:channelProperty channel="F" name="resolution" value="0" units="1/dev"/>
+        </inkml:channelProperties>
+      </inkml:inkSource>
+      <inkml:timestamp xml:id="ts0" timeString="2021-11-29T02:52:38.229"/>
+    </inkml:context>
+    <inkml:brush xml:id="br0">
+      <inkml:brushProperty name="width" value="0.1" units="cm"/>
+      <inkml:brushProperty name="height" value="0.1" units="cm"/>
+      <inkml:brushProperty name="color" value="#00A0D7"/>
+    </inkml:brush>
+  </inkml:definitions>
+  <inkml:trace contextRef="#ctx0" brushRef="#br0">0 90 24575,'102'0'0,"351"4"0,-3 32 0,-314-24 0,217-9 0,-179-5 0,-63 4 0,122-5 0,-48-24 0,-108 16 0,-31 4 0,69-1 0,-54 9 0,-31 1 0,0-1 0,0-2 0,-1-1 0,1-1 0,56-14 0,-31 0 0,0 4 0,0 2 0,67-5 0,256 11 0,-201 8 0,-144-2-75,-19 0-183,0-1 0,-1 0 0,1-1 0,25-5 0,-22 0-6568</inkml:trace>
+</inkml:ink>
+</file>
+
+<file path=word/ink/ink4.xml><?xml version="1.0" encoding="utf-8"?>
+<inkml:ink xmlns:inkml="http://www.w3.org/2003/InkML">
+  <inkml:definitions>
+    <inkml:context xml:id="ctx0">
+      <inkml:inkSource xml:id="inkSrc0">
+        <inkml:traceFormat>
+          <inkml:channel name="X" type="integer" min="-2.14748E9" max="2.14748E9" units="cm"/>
+          <inkml:channel name="Y" type="integer" min="-2.14748E9" max="2.14748E9" units="cm"/>
+          <inkml:channel name="F" type="integer" max="32767" units="dev"/>
+        </inkml:traceFormat>
+        <inkml:channelProperties>
+          <inkml:channelProperty channel="X" name="resolution" value="1000" units="1/cm"/>
+          <inkml:channelProperty channel="Y" name="resolution" value="1000" units="1/cm"/>
+          <inkml:channelProperty channel="F" name="resolution" value="0" units="1/dev"/>
+        </inkml:channelProperties>
+      </inkml:inkSource>
+      <inkml:timestamp xml:id="ts0" timeString="2021-11-29T02:52:19.893"/>
+    </inkml:context>
+    <inkml:brush xml:id="br0">
+      <inkml:brushProperty name="width" value="0.1" units="cm"/>
+      <inkml:brushProperty name="height" value="0.1" units="cm"/>
+      <inkml:brushProperty name="color" value="#00A0D7"/>
+    </inkml:brush>
+  </inkml:definitions>
+  <inkml:trace contextRef="#ctx0" brushRef="#br0">183 214 24575,'0'0'-8191</inkml:trace>
+  <inkml:trace contextRef="#ctx0" brushRef="#br0" timeOffset="-1027.73">130 29 24575,'0'0'-8191</inkml:trace>
+  <inkml:trace contextRef="#ctx0" brushRef="#br0" timeOffset="497.28">156 110 24575,'-4'-5'0</inkml:trace>
+  <inkml:trace contextRef="#ctx0" brushRef="#br0" timeOffset="1103.32">51 135 24575</inkml:trace>
+  <inkml:trace contextRef="#ctx0" brushRef="#br0" timeOffset="1634.38">104 241 24575,'0'0'-8191</inkml:trace>
+  <inkml:trace contextRef="#ctx0" brushRef="#br0" timeOffset="2196.87">0 214 24575,'0'0'-8191</inkml:trace>
+  <inkml:trace contextRef="#ctx0" brushRef="#br0" timeOffset="11521.67">3306 81 24575,'-99'18'-9830,"-19"2"3784,15-3 11152,34-5-5106,33-8 2742,27-5-2742,20-7 1650,8-2-1650,-49 1 6378,-19 2-14569</inkml:trace>
+  <inkml:trace contextRef="#ctx0" brushRef="#br0" timeOffset="11522.67">2750 55 24575,'-31'0'-9830,"-11"0"11469</inkml:trace>
+  <inkml:trace contextRef="#ctx0" brushRef="#br0" timeOffset="12131.04">2776 161 24575,'-216'6'-9603,"-24"0"5304,1-1 4785,-486 4 12930,663-11-13416,0-3 0,-67-14 0,-122-36 0,121 24 0,106 26 0,-31-9 0,-1 3 0,0 3 0,-82-3 0,93 12 0,0-2 0,-77-13 0,96 10-1365,4 0-5461</inkml:trace>
+  <inkml:trace contextRef="#ctx0" brushRef="#br0">183 213 24575,'0'0'-8191</inkml:trace>
+  <inkml:trace contextRef="#ctx0" brushRef="#br0" timeOffset="-1027.73">130 28 24575,'0'0'-8191</inkml:trace>
+  <inkml:trace contextRef="#ctx0" brushRef="#br0" timeOffset="497.28">156 109 24575,'-4'-5'0</inkml:trace>
+  <inkml:trace contextRef="#ctx0" brushRef="#br0" timeOffset="1103.32">51 134 24575</inkml:trace>
+  <inkml:trace contextRef="#ctx0" brushRef="#br0" timeOffset="1634.38">104 240 24575,'0'0'-8191</inkml:trace>
+  <inkml:trace contextRef="#ctx0" brushRef="#br0" timeOffset="2196.87">0 213 24575,'0'0'-8191</inkml:trace>
+  <inkml:trace contextRef="#ctx0" brushRef="#br0" timeOffset="7676.55">78 108 24575,'147'3'0,"159"-7"0,-285 1 0,0-1 0,0-1 0,25-9 0,-28 8 0,0 0 0,0 1 0,0 1 0,37-3 0,369 9 0,-387 0 0,0 2 0,0 1 0,36 11 0,-36-7 0,1-2 0,73 4 0,471-12 0,-556-1 0,0-1 0,0-1 0,0-1 0,30-10 0,50-10 0,0 0 0,-79 17 0,0 2 0,0 0 0,49-2 0,-16 8 0,0 3 0,-1 3 0,107 23 0,114 30 0,-99-32 0,-160-24 0,-1 0 0,1-2 0,0-1 0,0 0 0,32-5 0,-45 4 0,0 3-1365</inkml:trace>
+  <inkml:trace contextRef="#ctx0" brushRef="#br0" timeOffset="11521.67">3306 81 24575,'-99'18'-9830,"-19"2"3784,15-3 11152,34-5-5106,33-8 2742,27-5-2742,20-7 1650,8-2-1650,-49 1 6378,-19 2-14569</inkml:trace>
+  <inkml:trace contextRef="#ctx0" brushRef="#br0" timeOffset="11522.67">2750 55 24575,'-31'0'-9830,"-11"0"11469</inkml:trace>
+  <inkml:trace contextRef="#ctx0" brushRef="#br0" timeOffset="12131.04">2776 161 24575,'-216'6'-9603,"-24"0"5304,1-1 4785,-486 4 12930,663-11-13416,0-3 0,-67-14 0,-122-36 0,121 24 0,106 26 0,-31-9 0,-1 3 0,0 3 0,-82-3 0,93 12 0,0-2 0,-77-13 0,96 10-1365,4 0-5461</inkml:trace>
+  <inkml:trace contextRef="#ctx0" brushRef="#br0" timeOffset="13714.65">289 187 24575,'4'0'0,"16"0"0,17 0 0,16 0 0,13 0 0,8 0 0,5 0 0,-2 0 0,-4 0 0,-11 0 0,-7 0 0,-8 0 0,-8 0 0,-10 0-8191</inkml:trace>
+</inkml:ink>
 </file>
 
 <file path=word/theme/theme1.xml><?xml version="1.0" encoding="utf-8"?>

</xml_diff>

<commit_message>
Adding more concepts working on Chapter 3
Adding more concepts working on Chapter 3
</commit_message>
<xml_diff>
--- a/Proyecto final videojuegos DinoJump.docx
+++ b/Proyecto final videojuegos DinoJump.docx
@@ -792,7 +792,7 @@
     </w:p>
     <w:p>
       <w:pPr>
-        <w:pStyle w:val="Ttulo"/>
+        <w:pStyle w:val="Title"/>
         <w:spacing w:before="240"/>
         <w:jc w:val="both"/>
         <w:rPr>
@@ -867,7 +867,7 @@
     </w:p>
     <w:p>
       <w:pPr>
-        <w:pStyle w:val="Ttulo"/>
+        <w:pStyle w:val="Title"/>
         <w:rPr>
           <w:b/>
           <w:bCs/>
@@ -1063,7 +1063,7 @@
     <w:p/>
     <w:p>
       <w:pPr>
-        <w:pStyle w:val="Ttulo"/>
+        <w:pStyle w:val="Title"/>
         <w:spacing w:before="240"/>
         <w:jc w:val="both"/>
         <w:rPr>
@@ -1142,7 +1142,7 @@
     </w:p>
     <w:p>
       <w:pPr>
-        <w:pStyle w:val="Ttulo1"/>
+        <w:pStyle w:val="Heading1"/>
         <w:spacing w:after="378"/>
         <w:ind w:left="-5"/>
         <w:rPr>
@@ -1225,7 +1225,30 @@
           <w:sz w:val="24"/>
           <w:szCs w:val="24"/>
         </w:rPr>
-        <w:t>Monetización del videojuego por medio de bloqueo de niveles y habilidades y streaming.</w:t>
+        <w:t xml:space="preserve">Monetización del videojuego por medio de bloqueo de niveles y habilidades y </w:t>
+      </w:r>
+      <w:proofErr w:type="spellStart"/>
+      <w:r>
+        <w:rPr>
+          <w:sz w:val="24"/>
+          <w:szCs w:val="24"/>
+        </w:rPr>
+        <w:t>streaming</w:t>
+      </w:r>
+      <w:proofErr w:type="spellEnd"/>
+      <w:r>
+        <w:rPr>
+          <w:sz w:val="24"/>
+          <w:szCs w:val="24"/>
+        </w:rPr>
+        <w:t>.</w:t>
+      </w:r>
+      <w:r>
+        <w:rPr>
+          <w:sz w:val="24"/>
+          <w:szCs w:val="24"/>
+        </w:rPr>
+        <w:t xml:space="preserve"> </w:t>
       </w:r>
     </w:p>
     <w:p>
@@ -1821,16 +1844,7 @@
           <w:sz w:val="24"/>
           <w:szCs w:val="24"/>
         </w:rPr>
-        <w:t>E</w:t>
-      </w:r>
-      <w:r>
-        <w:rPr>
-          <w:b/>
-          <w:bCs/>
-          <w:sz w:val="24"/>
-          <w:szCs w:val="24"/>
-        </w:rPr>
-        <w:t>nemigos:</w:t>
+        <w:t>Enemigos:</w:t>
       </w:r>
     </w:p>
     <w:p>
@@ -3141,7 +3155,7 @@
     <w:name w:val="Normal"/>
     <w:qFormat/>
   </w:style>
-  <w:style w:type="paragraph" w:styleId="Ttulo1">
+  <w:style w:type="paragraph" w:styleId="Heading1">
     <w:name w:val="heading 1"/>
     <w:basedOn w:val="Normal"/>
     <w:next w:val="Normal"/>
@@ -3158,7 +3172,7 @@
       <w:szCs w:val="40"/>
     </w:rPr>
   </w:style>
-  <w:style w:type="paragraph" w:styleId="Ttulo2">
+  <w:style w:type="paragraph" w:styleId="Heading2">
     <w:name w:val="heading 2"/>
     <w:basedOn w:val="Normal"/>
     <w:next w:val="Normal"/>
@@ -3177,7 +3191,7 @@
       <w:szCs w:val="32"/>
     </w:rPr>
   </w:style>
-  <w:style w:type="paragraph" w:styleId="Ttulo3">
+  <w:style w:type="paragraph" w:styleId="Heading3">
     <w:name w:val="heading 3"/>
     <w:basedOn w:val="Normal"/>
     <w:next w:val="Normal"/>
@@ -3197,7 +3211,7 @@
       <w:szCs w:val="28"/>
     </w:rPr>
   </w:style>
-  <w:style w:type="paragraph" w:styleId="Ttulo4">
+  <w:style w:type="paragraph" w:styleId="Heading4">
     <w:name w:val="heading 4"/>
     <w:basedOn w:val="Normal"/>
     <w:next w:val="Normal"/>
@@ -3217,7 +3231,7 @@
       <w:szCs w:val="24"/>
     </w:rPr>
   </w:style>
-  <w:style w:type="paragraph" w:styleId="Ttulo5">
+  <w:style w:type="paragraph" w:styleId="Heading5">
     <w:name w:val="heading 5"/>
     <w:basedOn w:val="Normal"/>
     <w:next w:val="Normal"/>
@@ -3235,7 +3249,7 @@
       <w:color w:val="666666"/>
     </w:rPr>
   </w:style>
-  <w:style w:type="paragraph" w:styleId="Ttulo6">
+  <w:style w:type="paragraph" w:styleId="Heading6">
     <w:name w:val="heading 6"/>
     <w:basedOn w:val="Normal"/>
     <w:next w:val="Normal"/>
@@ -3254,13 +3268,13 @@
       <w:color w:val="666666"/>
     </w:rPr>
   </w:style>
-  <w:style w:type="character" w:default="1" w:styleId="Fuentedeprrafopredeter">
+  <w:style w:type="character" w:default="1" w:styleId="DefaultParagraphFont">
     <w:name w:val="Default Paragraph Font"/>
     <w:uiPriority w:val="1"/>
     <w:semiHidden/>
     <w:unhideWhenUsed/>
   </w:style>
-  <w:style w:type="table" w:default="1" w:styleId="Tablanormal">
+  <w:style w:type="table" w:default="1" w:styleId="TableNormal">
     <w:name w:val="Normal Table"/>
     <w:uiPriority w:val="99"/>
     <w:semiHidden/>
@@ -3275,14 +3289,14 @@
       </w:tblCellMar>
     </w:tblPr>
   </w:style>
-  <w:style w:type="numbering" w:default="1" w:styleId="Sinlista">
+  <w:style w:type="numbering" w:default="1" w:styleId="NoList">
     <w:name w:val="No List"/>
     <w:uiPriority w:val="99"/>
     <w:semiHidden/>
     <w:unhideWhenUsed/>
   </w:style>
-  <w:style w:type="table" w:customStyle="1" w:styleId="TableNormal">
-    <w:name w:val="Table Normal"/>
+  <w:style w:type="table" w:customStyle="1" w:styleId="TableNormal1">
+    <w:name w:val="Table Normal1"/>
     <w:tblPr>
       <w:tblCellMar>
         <w:top w:w="0" w:type="dxa"/>
@@ -3292,7 +3306,7 @@
       </w:tblCellMar>
     </w:tblPr>
   </w:style>
-  <w:style w:type="paragraph" w:styleId="Ttulo">
+  <w:style w:type="paragraph" w:styleId="Title">
     <w:name w:val="Title"/>
     <w:basedOn w:val="Normal"/>
     <w:next w:val="Normal"/>
@@ -3308,7 +3322,7 @@
       <w:szCs w:val="52"/>
     </w:rPr>
   </w:style>
-  <w:style w:type="paragraph" w:styleId="Subttulo">
+  <w:style w:type="paragraph" w:styleId="Subtitle">
     <w:name w:val="Subtitle"/>
     <w:basedOn w:val="Normal"/>
     <w:next w:val="Normal"/>
@@ -3325,7 +3339,7 @@
       <w:szCs w:val="30"/>
     </w:rPr>
   </w:style>
-  <w:style w:type="paragraph" w:styleId="Sinespaciado">
+  <w:style w:type="paragraph" w:styleId="NoSpacing">
     <w:name w:val="No Spacing"/>
     <w:uiPriority w:val="1"/>
     <w:qFormat/>
@@ -3363,8 +3377,8 @@
   </inkml:definitions>
   <inkml:trace contextRef="#ctx0" brushRef="#br0">2422 80 24575,'-253'14'0,"40"-1"0,-83 2 0,239-9 0,1 3 0,1 2 0,-64 22 0,169-41 0,1 2 0,78 1 0,-101 5 0,366-3 0,-309 4 0,-51-3 0,1-2 0,-1-1 0,40-11 0,-33 7 0,62-7 0,-45 12 0,79-18 0,-174 19 0,-26 5 0,-182 11-1365,-95 4-5461</inkml:trace>
   <inkml:trace contextRef="#ctx0" brushRef="#br0" timeOffset="1913.35">1418 80 24575,'-166'27'-9830,"-42"9"3277,32-2 11616,65-6-5063,96-13 2817,50-8-2817,92-16 1719,23-5-3126</inkml:trace>
-  <inkml:trace contextRef="#ctx0" brushRef="#br0" timeOffset="2272.72">1098 80 24575,'-54'9'-9830,"-13"3"3277,13-1 11616,26-1-5063,30-4 2817,20-2-2817,10-2 1719,5-1-1719,-9-5 6784,-13-2-6784,-15 0 0,-19-4 0,-12-4 0,-1 0-8191</inkml:trace>
-  <inkml:trace contextRef="#ctx0" brushRef="#br0" timeOffset="4178.98">1020 0 24575,'-321'27'0,"2"1"0,298-28 0,-63-1 0,1 3 0,-108 18 0,265-16 0,1087-5 0,-1300 32 0,6-9 0,-165 3 0,-133-20 0,410-6 0,23 1 0,35-1 0,105-1 0,370 4 0,-508-2 0,1 0 0,1 0 0,-1 0 0,0 0 0,0 1 0,1 0 0,-1 0 0,0 0 0,0 1 0,0 0 0,9 4 0,-14-6 0,0 0 0,1 1 0,-1-1 0,0 0 0,0 0 0,1 1 0,-1-1 0,0 0 0,0 0 0,0 1 0,1-1 0,-1 0 0,0 0 0,0 1 0,0-1 0,0 0 0,0 1 0,0-1 0,0 0 0,0 1 0,0-1 0,1 0 0,-1 1 0,0-1 0,-1 0 0,1 1 0,0-1 0,0 0 0,0 1 0,0-1 0,0 0 0,0 1 0,0-1 0,0 0 0,0 0 0,-1 1 0,1-1 0,0 0 0,0 0 0,0 1 0,-1-1 0,1 0 0,0 0 0,0 1 0,-1-1 0,1 0 0,0 0 0,-1 0 0,1 0 0,0 1 0,0-1 0,-1 0 0,1 0 0,-21 8 0,-24-1 0,-1-1 0,0-2 0,-77-3 0,53-1 0,-229-1 0,338-9 0,37-2 0,117 5-1365,-158 7-5461</inkml:trace>
+  <inkml:trace contextRef="#ctx0" brushRef="#br0" timeOffset="2272.71">1098 80 24575,'-54'9'-9830,"-13"3"3277,13-1 11616,26-1-5063,30-4 2817,20-2-2817,10-2 1719,5-1-1719,-9-5 6784,-13-2-6784,-15 0 0,-19-4 0,-12-4 0,-1 0-8191</inkml:trace>
+  <inkml:trace contextRef="#ctx0" brushRef="#br0" timeOffset="4178.97">1020 0 24575,'-321'27'0,"2"1"0,298-28 0,-63-1 0,1 3 0,-108 18 0,265-16 0,1087-5 0,-1300 32 0,6-9 0,-165 3 0,-133-20 0,410-6 0,23 1 0,35-1 0,105-1 0,370 4 0,-508-2 0,1 0 0,1 0 0,-1 0 0,0 0 0,0 1 0,1 0 0,-1 0 0,0 0 0,0 1 0,0 0 0,9 4 0,-14-6 0,0 0 0,1 1 0,-1-1 0,0 0 0,0 0 0,1 1 0,-1-1 0,0 0 0,0 0 0,0 1 0,1-1 0,-1 0 0,0 0 0,0 1 0,0-1 0,0 0 0,0 1 0,0-1 0,0 0 0,0 1 0,0-1 0,1 0 0,-1 1 0,0-1 0,-1 0 0,1 1 0,0-1 0,0 0 0,0 1 0,0-1 0,0 0 0,0 1 0,0-1 0,0 0 0,0 0 0,-1 1 0,1-1 0,0 0 0,0 0 0,0 1 0,-1-1 0,1 0 0,0 0 0,0 1 0,-1-1 0,1 0 0,0 0 0,-1 0 0,1 0 0,0 1 0,0-1 0,-1 0 0,1 0 0,-21 8 0,-24-1 0,-1-1 0,0-2 0,-77-3 0,53-1 0,-229-1 0,338-9 0,37-2 0,117 5-1365,-158 7-5461</inkml:trace>
 </inkml:ink>
 </file>
 

</xml_diff>

<commit_message>
Cap II Parte Jeury Payano
Hasta el diagrama de flujo
</commit_message>
<xml_diff>
--- a/Proyecto final videojuegos DinoJump.docx
+++ b/Proyecto final videojuegos DinoJump.docx
@@ -204,7 +204,23 @@
           <w:sz w:val="32"/>
           <w:szCs w:val="32"/>
         </w:rPr>
-        <w:t>Capítulo I proyecto final.</w:t>
+        <w:t>Capítulo I</w:t>
+      </w:r>
+      <w:r>
+        <w:rPr>
+          <w:b/>
+          <w:sz w:val="32"/>
+          <w:szCs w:val="32"/>
+        </w:rPr>
+        <w:t>I</w:t>
+      </w:r>
+      <w:r>
+        <w:rPr>
+          <w:b/>
+          <w:sz w:val="32"/>
+          <w:szCs w:val="32"/>
+        </w:rPr>
+        <w:t xml:space="preserve"> proyecto final.</w:t>
       </w:r>
     </w:p>
     <w:p>
@@ -479,7 +495,7 @@
           <w:sz w:val="28"/>
           <w:szCs w:val="28"/>
         </w:rPr>
-        <w:t>Noviembre</w:t>
+        <w:t>Diciembre</w:t>
       </w:r>
       <w:r>
         <w:rPr>
@@ -487,7 +503,7 @@
           <w:sz w:val="28"/>
           <w:szCs w:val="28"/>
         </w:rPr>
-        <w:t xml:space="preserve"> 19, 2021</w:t>
+        <w:t>, 2021</w:t>
       </w:r>
     </w:p>
     <w:p>
@@ -714,6 +730,251 @@
     </w:p>
     <w:p>
       <w:pPr>
+        <w:tabs>
+          <w:tab w:val="center" w:pos="8642"/>
+        </w:tabs>
+        <w:spacing w:after="246"/>
+        <w:ind w:left="-15"/>
+      </w:pPr>
+      <w:r>
+        <w:rPr>
+          <w:b/>
+          <w:sz w:val="24"/>
+        </w:rPr>
+        <w:t xml:space="preserve">CAPÍTULO II: DISEÑO E IMPLEMENTACIÓN      </w:t>
+      </w:r>
+      <w:r>
+        <w:rPr>
+          <w:b/>
+        </w:rPr>
+        <w:t xml:space="preserve">                           </w:t>
+      </w:r>
+      <w:r>
+        <w:rPr>
+          <w:rFonts w:ascii="Times New Roman" w:eastAsia="Times New Roman" w:hAnsi="Times New Roman" w:cs="Times New Roman"/>
+          <w:b/>
+          <w:sz w:val="24"/>
+        </w:rPr>
+        <w:t xml:space="preserve">                      </w:t>
+      </w:r>
+      <w:r>
+        <w:rPr>
+          <w:rFonts w:ascii="Times New Roman" w:eastAsia="Times New Roman" w:hAnsi="Times New Roman" w:cs="Times New Roman"/>
+          <w:b/>
+          <w:sz w:val="24"/>
+        </w:rPr>
+        <w:tab/>
+        <w:t xml:space="preserve"> </w:t>
+      </w:r>
+    </w:p>
+    <w:p>
+      <w:pPr>
+        <w:spacing w:after="293" w:line="265" w:lineRule="auto"/>
+        <w:ind w:left="-5" w:hanging="10"/>
+      </w:pPr>
+      <w:r>
+        <w:t xml:space="preserve">2.1 Planificación (Diagrama de Gantt) ……………………………………………………… 10                              </w:t>
+      </w:r>
+    </w:p>
+    <w:p>
+      <w:pPr>
+        <w:spacing w:after="293" w:line="265" w:lineRule="auto"/>
+        <w:ind w:left="-5" w:hanging="10"/>
+      </w:pPr>
+      <w:r>
+        <w:t xml:space="preserve">2.2 Diagramas y Casos de Uso ……………………………………………………………… 11 </w:t>
+      </w:r>
+    </w:p>
+    <w:p>
+      <w:pPr>
+        <w:spacing w:after="293" w:line="265" w:lineRule="auto"/>
+        <w:ind w:left="-5" w:hanging="10"/>
+      </w:pPr>
+      <w:r>
+        <w:t xml:space="preserve">2.3 Plataforma ……………………………………………………………………………….... 16 </w:t>
+      </w:r>
+    </w:p>
+    <w:p>
+      <w:pPr>
+        <w:spacing w:after="293" w:line="265" w:lineRule="auto"/>
+        <w:ind w:left="-5" w:hanging="10"/>
+      </w:pPr>
+      <w:r>
+        <w:t>2.4 Género ………………………………………………………………………………</w:t>
+      </w:r>
+      <w:proofErr w:type="gramStart"/>
+      <w:r>
+        <w:t>…….</w:t>
+      </w:r>
+      <w:proofErr w:type="gramEnd"/>
+      <w:r>
+        <w:t xml:space="preserve">. 16 </w:t>
+      </w:r>
+    </w:p>
+    <w:p>
+      <w:pPr>
+        <w:spacing w:after="293" w:line="265" w:lineRule="auto"/>
+        <w:ind w:left="-5" w:hanging="10"/>
+      </w:pPr>
+      <w:r>
+        <w:t xml:space="preserve">2.5 Clasificación ………………………………………………………………………………. 16 </w:t>
+      </w:r>
+    </w:p>
+    <w:p>
+      <w:pPr>
+        <w:spacing w:after="293" w:line="265" w:lineRule="auto"/>
+        <w:ind w:left="-5" w:hanging="10"/>
+      </w:pPr>
+      <w:r>
+        <w:t>2.6 Tipo de Animación …………………………………………………………………</w:t>
+      </w:r>
+      <w:proofErr w:type="gramStart"/>
+      <w:r>
+        <w:t>…….</w:t>
+      </w:r>
+      <w:proofErr w:type="gramEnd"/>
+      <w:r>
+        <w:t xml:space="preserve">. 16 </w:t>
+      </w:r>
+    </w:p>
+    <w:p>
+      <w:pPr>
+        <w:spacing w:after="293" w:line="265" w:lineRule="auto"/>
+        <w:ind w:left="-5" w:hanging="10"/>
+      </w:pPr>
+      <w:r>
+        <w:t>2.7 Equipo de Trabajo …………………………………………………………………</w:t>
+      </w:r>
+      <w:proofErr w:type="gramStart"/>
+      <w:r>
+        <w:t>…….</w:t>
+      </w:r>
+      <w:proofErr w:type="gramEnd"/>
+      <w:r>
+        <w:t xml:space="preserve">. 16 </w:t>
+      </w:r>
+    </w:p>
+    <w:p>
+      <w:pPr>
+        <w:spacing w:after="293" w:line="265" w:lineRule="auto"/>
+        <w:ind w:left="-5" w:hanging="10"/>
+      </w:pPr>
+      <w:r>
+        <w:t xml:space="preserve">2.8 Historia ……………………………………………………………………………………. 17 </w:t>
+      </w:r>
+    </w:p>
+    <w:p>
+      <w:pPr>
+        <w:spacing w:after="293" w:line="265" w:lineRule="auto"/>
+        <w:ind w:left="-5" w:hanging="10"/>
+      </w:pPr>
+      <w:r>
+        <w:t xml:space="preserve">2.9 </w:t>
+      </w:r>
+      <w:proofErr w:type="spellStart"/>
+      <w:r>
+        <w:t>Guión</w:t>
+      </w:r>
+      <w:proofErr w:type="spellEnd"/>
+      <w:r>
+        <w:t xml:space="preserve"> …………………………………………………………………………………….... 17 </w:t>
+      </w:r>
+    </w:p>
+    <w:p>
+      <w:pPr>
+        <w:spacing w:after="293" w:line="265" w:lineRule="auto"/>
+        <w:ind w:left="-5" w:hanging="10"/>
+      </w:pPr>
+      <w:r>
+        <w:t>2.10 Storyboard …………………………………………………………………………</w:t>
+      </w:r>
+      <w:proofErr w:type="gramStart"/>
+      <w:r>
+        <w:t>…....</w:t>
+      </w:r>
+      <w:proofErr w:type="gramEnd"/>
+      <w:r>
+        <w:t xml:space="preserve">. 17 </w:t>
+      </w:r>
+    </w:p>
+    <w:p>
+      <w:pPr>
+        <w:spacing w:after="293" w:line="265" w:lineRule="auto"/>
+        <w:ind w:left="-5" w:hanging="10"/>
+      </w:pPr>
+      <w:r>
+        <w:lastRenderedPageBreak/>
+        <w:t>2.11 Personajes ………………………………………………………………………</w:t>
+      </w:r>
+      <w:proofErr w:type="gramStart"/>
+      <w:r>
+        <w:t>…….</w:t>
+      </w:r>
+      <w:proofErr w:type="gramEnd"/>
+      <w:r>
+        <w:t xml:space="preserve">. 18 </w:t>
+      </w:r>
+    </w:p>
+    <w:p>
+      <w:pPr>
+        <w:spacing w:after="293" w:line="265" w:lineRule="auto"/>
+        <w:ind w:left="-5" w:hanging="10"/>
+      </w:pPr>
+      <w:r>
+        <w:t xml:space="preserve">2.12 Niveles …………………………………………………………………………………… 18 </w:t>
+      </w:r>
+    </w:p>
+    <w:p>
+      <w:pPr>
+        <w:spacing w:after="11" w:line="265" w:lineRule="auto"/>
+        <w:ind w:left="-5" w:hanging="10"/>
+      </w:pPr>
+      <w:r>
+        <w:t xml:space="preserve">2.13 Mecánica del Juego ……………………………………………………………………… 19 </w:t>
+      </w:r>
+    </w:p>
+    <w:p>
+      <w:pPr>
+        <w:spacing w:after="160" w:line="480" w:lineRule="auto"/>
+      </w:pPr>
+    </w:p>
+    <w:p>
+      <w:pPr>
+        <w:spacing w:after="160" w:line="480" w:lineRule="auto"/>
+      </w:pPr>
+    </w:p>
+    <w:p>
+      <w:pPr>
+        <w:spacing w:after="160" w:line="480" w:lineRule="auto"/>
+      </w:pPr>
+    </w:p>
+    <w:p>
+      <w:pPr>
+        <w:spacing w:after="160" w:line="480" w:lineRule="auto"/>
+      </w:pPr>
+    </w:p>
+    <w:p>
+      <w:pPr>
+        <w:spacing w:after="160" w:line="480" w:lineRule="auto"/>
+      </w:pPr>
+    </w:p>
+    <w:p>
+      <w:pPr>
+        <w:spacing w:after="160" w:line="480" w:lineRule="auto"/>
+      </w:pPr>
+    </w:p>
+    <w:p>
+      <w:pPr>
+        <w:spacing w:after="160" w:line="480" w:lineRule="auto"/>
+      </w:pPr>
+    </w:p>
+    <w:p>
+      <w:pPr>
+        <w:spacing w:after="160" w:line="480" w:lineRule="auto"/>
+      </w:pPr>
+    </w:p>
+    <w:p>
+      <w:pPr>
         <w:spacing w:after="160" w:line="256" w:lineRule="auto"/>
       </w:pPr>
       <w:r>
@@ -792,7 +1053,7 @@
     </w:p>
     <w:p>
       <w:pPr>
-        <w:pStyle w:val="Title"/>
+        <w:pStyle w:val="Ttulo"/>
         <w:spacing w:before="240"/>
         <w:jc w:val="both"/>
         <w:rPr>
@@ -867,7 +1128,7 @@
     </w:p>
     <w:p>
       <w:pPr>
-        <w:pStyle w:val="Title"/>
+        <w:pStyle w:val="Ttulo"/>
         <w:rPr>
           <w:b/>
           <w:bCs/>
@@ -1063,7 +1324,7 @@
     <w:p/>
     <w:p>
       <w:pPr>
-        <w:pStyle w:val="Title"/>
+        <w:pStyle w:val="Ttulo"/>
         <w:spacing w:before="240"/>
         <w:jc w:val="both"/>
         <w:rPr>
@@ -1142,7 +1403,7 @@
     </w:p>
     <w:p>
       <w:pPr>
-        <w:pStyle w:val="Heading1"/>
+        <w:pStyle w:val="Ttulo1"/>
         <w:spacing w:after="378"/>
         <w:ind w:left="-5"/>
         <w:rPr>
@@ -2331,8 +2592,577 @@
         </w:rPr>
       </w:pPr>
     </w:p>
+    <w:p>
+      <w:pPr>
+        <w:rPr>
+          <w:sz w:val="24"/>
+          <w:szCs w:val="24"/>
+        </w:rPr>
+      </w:pPr>
+    </w:p>
+    <w:p>
+      <w:pPr>
+        <w:rPr>
+          <w:sz w:val="24"/>
+          <w:szCs w:val="24"/>
+        </w:rPr>
+      </w:pPr>
+    </w:p>
+    <w:p>
+      <w:pPr>
+        <w:rPr>
+          <w:sz w:val="24"/>
+          <w:szCs w:val="24"/>
+        </w:rPr>
+      </w:pPr>
+    </w:p>
+    <w:p>
+      <w:pPr>
+        <w:rPr>
+          <w:sz w:val="24"/>
+          <w:szCs w:val="24"/>
+        </w:rPr>
+      </w:pPr>
+    </w:p>
+    <w:p>
+      <w:pPr>
+        <w:rPr>
+          <w:sz w:val="24"/>
+          <w:szCs w:val="24"/>
+        </w:rPr>
+      </w:pPr>
+    </w:p>
+    <w:p>
+      <w:pPr>
+        <w:rPr>
+          <w:sz w:val="24"/>
+          <w:szCs w:val="24"/>
+        </w:rPr>
+      </w:pPr>
+    </w:p>
+    <w:p>
+      <w:pPr>
+        <w:spacing w:after="11"/>
+        <w:ind w:left="-5" w:hanging="10"/>
+        <w:rPr>
+          <w:b/>
+          <w:sz w:val="24"/>
+        </w:rPr>
+      </w:pPr>
+      <w:r>
+        <w:rPr>
+          <w:b/>
+          <w:sz w:val="24"/>
+        </w:rPr>
+        <w:lastRenderedPageBreak/>
+        <w:t xml:space="preserve">Diagrama de </w:t>
+      </w:r>
+      <w:proofErr w:type="spellStart"/>
+      <w:r>
+        <w:rPr>
+          <w:b/>
+          <w:sz w:val="24"/>
+        </w:rPr>
+        <w:t>gantt</w:t>
+      </w:r>
+      <w:proofErr w:type="spellEnd"/>
+    </w:p>
+    <w:p>
+      <w:pPr>
+        <w:spacing w:after="11"/>
+        <w:ind w:left="-5" w:hanging="10"/>
+      </w:pPr>
+    </w:p>
+    <w:p>
+      <w:pPr>
+        <w:ind w:right="1592"/>
+        <w:jc w:val="right"/>
+      </w:pPr>
+      <w:r>
+        <w:rPr>
+          <w:noProof/>
+        </w:rPr>
+        <w:drawing>
+          <wp:inline distT="0" distB="0" distL="0" distR="0" wp14:anchorId="01DEC542" wp14:editId="5A4229F3">
+            <wp:extent cx="4995545" cy="8286243"/>
+            <wp:effectExtent l="0" t="0" r="0" b="0"/>
+            <wp:docPr id="520" name="Picture 520"/>
+            <wp:cNvGraphicFramePr/>
+            <a:graphic xmlns:a="http://schemas.openxmlformats.org/drawingml/2006/main">
+              <a:graphicData uri="http://schemas.openxmlformats.org/drawingml/2006/picture">
+                <pic:pic xmlns:pic="http://schemas.openxmlformats.org/drawingml/2006/picture">
+                  <pic:nvPicPr>
+                    <pic:cNvPr id="520" name="Picture 520"/>
+                    <pic:cNvPicPr/>
+                  </pic:nvPicPr>
+                  <pic:blipFill>
+                    <a:blip r:embed="rId27"/>
+                    <a:stretch>
+                      <a:fillRect/>
+                    </a:stretch>
+                  </pic:blipFill>
+                  <pic:spPr>
+                    <a:xfrm>
+                      <a:off x="0" y="0"/>
+                      <a:ext cx="4995545" cy="8286243"/>
+                    </a:xfrm>
+                    <a:prstGeom prst="rect">
+                      <a:avLst/>
+                    </a:prstGeom>
+                  </pic:spPr>
+                </pic:pic>
+              </a:graphicData>
+            </a:graphic>
+          </wp:inline>
+        </w:drawing>
+      </w:r>
+      <w:r>
+        <w:rPr>
+          <w:b/>
+          <w:sz w:val="24"/>
+        </w:rPr>
+        <w:t xml:space="preserve"> </w:t>
+      </w:r>
+    </w:p>
+    <w:p>
+      <w:pPr>
+        <w:spacing w:after="11"/>
+        <w:ind w:left="-5" w:hanging="10"/>
+        <w:rPr>
+          <w:b/>
+          <w:sz w:val="24"/>
+        </w:rPr>
+      </w:pPr>
+      <w:r>
+        <w:rPr>
+          <w:b/>
+          <w:sz w:val="24"/>
+        </w:rPr>
+        <w:lastRenderedPageBreak/>
+        <w:t xml:space="preserve">Diagramas de caso de Uso    </w:t>
+      </w:r>
+    </w:p>
+    <w:p>
+      <w:pPr>
+        <w:spacing w:after="11"/>
+        <w:ind w:left="-5" w:hanging="10"/>
+      </w:pPr>
+      <w:r>
+        <w:rPr>
+          <w:b/>
+          <w:sz w:val="24"/>
+        </w:rPr>
+        <w:t xml:space="preserve"> </w:t>
+      </w:r>
+    </w:p>
+    <w:p>
+      <w:pPr>
+        <w:jc w:val="right"/>
+      </w:pPr>
+      <w:r>
+        <w:rPr>
+          <w:noProof/>
+        </w:rPr>
+        <w:drawing>
+          <wp:inline distT="0" distB="0" distL="0" distR="0" wp14:anchorId="3750393B" wp14:editId="1BB050C5">
+            <wp:extent cx="6005068" cy="8291831"/>
+            <wp:effectExtent l="0" t="0" r="0" b="0"/>
+            <wp:docPr id="529" name="Picture 529"/>
+            <wp:cNvGraphicFramePr/>
+            <a:graphic xmlns:a="http://schemas.openxmlformats.org/drawingml/2006/main">
+              <a:graphicData uri="http://schemas.openxmlformats.org/drawingml/2006/picture">
+                <pic:pic xmlns:pic="http://schemas.openxmlformats.org/drawingml/2006/picture">
+                  <pic:nvPicPr>
+                    <pic:cNvPr id="529" name="Picture 529"/>
+                    <pic:cNvPicPr/>
+                  </pic:nvPicPr>
+                  <pic:blipFill>
+                    <a:blip r:embed="rId28"/>
+                    <a:stretch>
+                      <a:fillRect/>
+                    </a:stretch>
+                  </pic:blipFill>
+                  <pic:spPr>
+                    <a:xfrm>
+                      <a:off x="0" y="0"/>
+                      <a:ext cx="6005068" cy="8291831"/>
+                    </a:xfrm>
+                    <a:prstGeom prst="rect">
+                      <a:avLst/>
+                    </a:prstGeom>
+                  </pic:spPr>
+                </pic:pic>
+              </a:graphicData>
+            </a:graphic>
+          </wp:inline>
+        </w:drawing>
+      </w:r>
+      <w:r>
+        <w:rPr>
+          <w:b/>
+          <w:sz w:val="24"/>
+        </w:rPr>
+        <w:t xml:space="preserve"> </w:t>
+      </w:r>
+    </w:p>
+    <w:p>
+      <w:pPr>
+        <w:ind w:right="1179"/>
+        <w:jc w:val="right"/>
+      </w:pPr>
+      <w:r>
+        <w:rPr>
+          <w:noProof/>
+        </w:rPr>
+        <w:lastRenderedPageBreak/>
+        <w:drawing>
+          <wp:inline distT="0" distB="0" distL="0" distR="0" wp14:anchorId="56176238" wp14:editId="5A1FD137">
+            <wp:extent cx="4781550" cy="5067300"/>
+            <wp:effectExtent l="0" t="0" r="0" b="0"/>
+            <wp:docPr id="538" name="Picture 538"/>
+            <wp:cNvGraphicFramePr/>
+            <a:graphic xmlns:a="http://schemas.openxmlformats.org/drawingml/2006/main">
+              <a:graphicData uri="http://schemas.openxmlformats.org/drawingml/2006/picture">
+                <pic:pic xmlns:pic="http://schemas.openxmlformats.org/drawingml/2006/picture">
+                  <pic:nvPicPr>
+                    <pic:cNvPr id="538" name="Picture 538"/>
+                    <pic:cNvPicPr/>
+                  </pic:nvPicPr>
+                  <pic:blipFill>
+                    <a:blip r:embed="rId29"/>
+                    <a:stretch>
+                      <a:fillRect/>
+                    </a:stretch>
+                  </pic:blipFill>
+                  <pic:spPr>
+                    <a:xfrm>
+                      <a:off x="0" y="0"/>
+                      <a:ext cx="4781550" cy="5067300"/>
+                    </a:xfrm>
+                    <a:prstGeom prst="rect">
+                      <a:avLst/>
+                    </a:prstGeom>
+                  </pic:spPr>
+                </pic:pic>
+              </a:graphicData>
+            </a:graphic>
+          </wp:inline>
+        </w:drawing>
+      </w:r>
+      <w:r>
+        <w:rPr>
+          <w:b/>
+          <w:sz w:val="24"/>
+        </w:rPr>
+        <w:t xml:space="preserve"> </w:t>
+      </w:r>
+    </w:p>
+    <w:p>
+      <w:pPr>
+        <w:ind w:left="4515"/>
+      </w:pPr>
+      <w:r>
+        <w:rPr>
+          <w:b/>
+          <w:sz w:val="24"/>
+        </w:rPr>
+        <w:t xml:space="preserve"> </w:t>
+      </w:r>
+    </w:p>
+    <w:p>
+      <w:pPr>
+        <w:ind w:right="1222"/>
+        <w:jc w:val="right"/>
+      </w:pPr>
+      <w:r>
+        <w:rPr>
+          <w:noProof/>
+        </w:rPr>
+        <w:lastRenderedPageBreak/>
+        <w:drawing>
+          <wp:inline distT="0" distB="0" distL="0" distR="0" wp14:anchorId="11AA00C7" wp14:editId="41EC84F2">
+            <wp:extent cx="4724400" cy="4314825"/>
+            <wp:effectExtent l="0" t="0" r="0" b="0"/>
+            <wp:docPr id="548" name="Picture 548"/>
+            <wp:cNvGraphicFramePr/>
+            <a:graphic xmlns:a="http://schemas.openxmlformats.org/drawingml/2006/main">
+              <a:graphicData uri="http://schemas.openxmlformats.org/drawingml/2006/picture">
+                <pic:pic xmlns:pic="http://schemas.openxmlformats.org/drawingml/2006/picture">
+                  <pic:nvPicPr>
+                    <pic:cNvPr id="548" name="Picture 548"/>
+                    <pic:cNvPicPr/>
+                  </pic:nvPicPr>
+                  <pic:blipFill>
+                    <a:blip r:embed="rId30"/>
+                    <a:stretch>
+                      <a:fillRect/>
+                    </a:stretch>
+                  </pic:blipFill>
+                  <pic:spPr>
+                    <a:xfrm>
+                      <a:off x="0" y="0"/>
+                      <a:ext cx="4724400" cy="4314825"/>
+                    </a:xfrm>
+                    <a:prstGeom prst="rect">
+                      <a:avLst/>
+                    </a:prstGeom>
+                  </pic:spPr>
+                </pic:pic>
+              </a:graphicData>
+            </a:graphic>
+          </wp:inline>
+        </w:drawing>
+      </w:r>
+      <w:r>
+        <w:rPr>
+          <w:b/>
+          <w:sz w:val="24"/>
+        </w:rPr>
+        <w:t xml:space="preserve"> </w:t>
+      </w:r>
+    </w:p>
+    <w:p>
+      <w:pPr>
+        <w:spacing w:after="21"/>
+        <w:ind w:right="427"/>
+        <w:jc w:val="center"/>
+      </w:pPr>
+      <w:r>
+        <w:rPr>
+          <w:b/>
+          <w:sz w:val="24"/>
+        </w:rPr>
+        <w:t xml:space="preserve"> </w:t>
+      </w:r>
+    </w:p>
+    <w:p>
+      <w:r>
+        <w:rPr>
+          <w:b/>
+          <w:sz w:val="24"/>
+        </w:rPr>
+        <w:t xml:space="preserve"> </w:t>
+      </w:r>
+    </w:p>
+    <w:p>
+      <w:pPr>
+        <w:ind w:right="2016"/>
+        <w:jc w:val="right"/>
+      </w:pPr>
+      <w:r>
+        <w:rPr>
+          <w:noProof/>
+        </w:rPr>
+        <w:lastRenderedPageBreak/>
+        <w:drawing>
+          <wp:inline distT="0" distB="0" distL="0" distR="0" wp14:anchorId="29B509AA" wp14:editId="214078C1">
+            <wp:extent cx="4724400" cy="4314825"/>
+            <wp:effectExtent l="0" t="0" r="0" b="0"/>
+            <wp:docPr id="563" name="Picture 563"/>
+            <wp:cNvGraphicFramePr/>
+            <a:graphic xmlns:a="http://schemas.openxmlformats.org/drawingml/2006/main">
+              <a:graphicData uri="http://schemas.openxmlformats.org/drawingml/2006/picture">
+                <pic:pic xmlns:pic="http://schemas.openxmlformats.org/drawingml/2006/picture">
+                  <pic:nvPicPr>
+                    <pic:cNvPr id="563" name="Picture 563"/>
+                    <pic:cNvPicPr/>
+                  </pic:nvPicPr>
+                  <pic:blipFill>
+                    <a:blip r:embed="rId31"/>
+                    <a:stretch>
+                      <a:fillRect/>
+                    </a:stretch>
+                  </pic:blipFill>
+                  <pic:spPr>
+                    <a:xfrm>
+                      <a:off x="0" y="0"/>
+                      <a:ext cx="4724400" cy="4314825"/>
+                    </a:xfrm>
+                    <a:prstGeom prst="rect">
+                      <a:avLst/>
+                    </a:prstGeom>
+                  </pic:spPr>
+                </pic:pic>
+              </a:graphicData>
+            </a:graphic>
+          </wp:inline>
+        </w:drawing>
+      </w:r>
+      <w:r>
+        <w:rPr>
+          <w:b/>
+          <w:sz w:val="24"/>
+        </w:rPr>
+        <w:t xml:space="preserve"> </w:t>
+      </w:r>
+    </w:p>
+    <w:p>
+      <w:pPr>
+        <w:spacing w:after="21"/>
+      </w:pPr>
+      <w:r>
+        <w:rPr>
+          <w:b/>
+          <w:sz w:val="24"/>
+        </w:rPr>
+        <w:t xml:space="preserve"> </w:t>
+      </w:r>
+    </w:p>
+    <w:p>
+      <w:pPr>
+        <w:spacing w:after="19"/>
+      </w:pPr>
+      <w:r>
+        <w:rPr>
+          <w:b/>
+          <w:sz w:val="24"/>
+        </w:rPr>
+        <w:t xml:space="preserve"> </w:t>
+      </w:r>
+    </w:p>
+    <w:p>
+      <w:pPr>
+        <w:spacing w:after="19"/>
+      </w:pPr>
+      <w:r>
+        <w:rPr>
+          <w:b/>
+          <w:sz w:val="24"/>
+        </w:rPr>
+        <w:t xml:space="preserve"> </w:t>
+      </w:r>
+    </w:p>
+    <w:p>
+      <w:pPr>
+        <w:spacing w:after="19"/>
+      </w:pPr>
+      <w:r>
+        <w:rPr>
+          <w:b/>
+          <w:sz w:val="24"/>
+        </w:rPr>
+        <w:t xml:space="preserve"> </w:t>
+      </w:r>
+    </w:p>
+    <w:p>
+      <w:pPr>
+        <w:spacing w:after="21"/>
+      </w:pPr>
+      <w:r>
+        <w:rPr>
+          <w:b/>
+          <w:sz w:val="24"/>
+        </w:rPr>
+        <w:t xml:space="preserve"> </w:t>
+      </w:r>
+    </w:p>
+    <w:p>
+      <w:pPr>
+        <w:spacing w:after="19"/>
+      </w:pPr>
+      <w:r>
+        <w:rPr>
+          <w:b/>
+          <w:sz w:val="24"/>
+        </w:rPr>
+        <w:t xml:space="preserve"> </w:t>
+      </w:r>
+    </w:p>
+    <w:p>
+      <w:r>
+        <w:rPr>
+          <w:b/>
+          <w:sz w:val="24"/>
+        </w:rPr>
+        <w:t xml:space="preserve"> </w:t>
+      </w:r>
+    </w:p>
+    <w:p>
+      <w:pPr>
+        <w:ind w:right="430"/>
+        <w:jc w:val="right"/>
+      </w:pPr>
+      <w:r>
+        <w:rPr>
+          <w:noProof/>
+        </w:rPr>
+        <w:lastRenderedPageBreak/>
+        <w:drawing>
+          <wp:inline distT="0" distB="0" distL="0" distR="0" wp14:anchorId="41654E38" wp14:editId="66768678">
+            <wp:extent cx="5730875" cy="3936746"/>
+            <wp:effectExtent l="0" t="0" r="0" b="0"/>
+            <wp:docPr id="594" name="Picture 594"/>
+            <wp:cNvGraphicFramePr/>
+            <a:graphic xmlns:a="http://schemas.openxmlformats.org/drawingml/2006/main">
+              <a:graphicData uri="http://schemas.openxmlformats.org/drawingml/2006/picture">
+                <pic:pic xmlns:pic="http://schemas.openxmlformats.org/drawingml/2006/picture">
+                  <pic:nvPicPr>
+                    <pic:cNvPr id="594" name="Picture 594"/>
+                    <pic:cNvPicPr/>
+                  </pic:nvPicPr>
+                  <pic:blipFill>
+                    <a:blip r:embed="rId32"/>
+                    <a:stretch>
+                      <a:fillRect/>
+                    </a:stretch>
+                  </pic:blipFill>
+                  <pic:spPr>
+                    <a:xfrm>
+                      <a:off x="0" y="0"/>
+                      <a:ext cx="5730875" cy="3936746"/>
+                    </a:xfrm>
+                    <a:prstGeom prst="rect">
+                      <a:avLst/>
+                    </a:prstGeom>
+                  </pic:spPr>
+                </pic:pic>
+              </a:graphicData>
+            </a:graphic>
+          </wp:inline>
+        </w:drawing>
+      </w:r>
+      <w:r>
+        <w:rPr>
+          <w:b/>
+          <w:sz w:val="24"/>
+        </w:rPr>
+        <w:t xml:space="preserve"> </w:t>
+      </w:r>
+    </w:p>
+    <w:p>
+      <w:pPr>
+        <w:spacing w:after="19"/>
+      </w:pPr>
+      <w:r>
+        <w:rPr>
+          <w:b/>
+          <w:sz w:val="24"/>
+        </w:rPr>
+        <w:t xml:space="preserve"> </w:t>
+      </w:r>
+    </w:p>
+    <w:p>
+      <w:pPr>
+        <w:spacing w:after="19"/>
+      </w:pPr>
+      <w:r>
+        <w:rPr>
+          <w:b/>
+          <w:sz w:val="24"/>
+        </w:rPr>
+        <w:t xml:space="preserve"> </w:t>
+      </w:r>
+    </w:p>
+    <w:p>
+      <w:pPr>
+        <w:rPr>
+          <w:sz w:val="24"/>
+          <w:szCs w:val="24"/>
+        </w:rPr>
+      </w:pPr>
+    </w:p>
     <w:sectPr>
-      <w:footerReference w:type="default" r:id="rId27"/>
+      <w:footerReference w:type="default" r:id="rId33"/>
       <w:pgSz w:w="11909" w:h="16834"/>
       <w:pgMar w:top="1440" w:right="1440" w:bottom="1440" w:left="1440" w:header="720" w:footer="720" w:gutter="0"/>
       <w:pgNumType w:start="1"/>
@@ -3155,7 +3985,7 @@
     <w:name w:val="Normal"/>
     <w:qFormat/>
   </w:style>
-  <w:style w:type="paragraph" w:styleId="Heading1">
+  <w:style w:type="paragraph" w:styleId="Ttulo1">
     <w:name w:val="heading 1"/>
     <w:basedOn w:val="Normal"/>
     <w:next w:val="Normal"/>
@@ -3172,7 +4002,7 @@
       <w:szCs w:val="40"/>
     </w:rPr>
   </w:style>
-  <w:style w:type="paragraph" w:styleId="Heading2">
+  <w:style w:type="paragraph" w:styleId="Ttulo2">
     <w:name w:val="heading 2"/>
     <w:basedOn w:val="Normal"/>
     <w:next w:val="Normal"/>
@@ -3191,7 +4021,7 @@
       <w:szCs w:val="32"/>
     </w:rPr>
   </w:style>
-  <w:style w:type="paragraph" w:styleId="Heading3">
+  <w:style w:type="paragraph" w:styleId="Ttulo3">
     <w:name w:val="heading 3"/>
     <w:basedOn w:val="Normal"/>
     <w:next w:val="Normal"/>
@@ -3211,7 +4041,7 @@
       <w:szCs w:val="28"/>
     </w:rPr>
   </w:style>
-  <w:style w:type="paragraph" w:styleId="Heading4">
+  <w:style w:type="paragraph" w:styleId="Ttulo4">
     <w:name w:val="heading 4"/>
     <w:basedOn w:val="Normal"/>
     <w:next w:val="Normal"/>
@@ -3231,7 +4061,7 @@
       <w:szCs w:val="24"/>
     </w:rPr>
   </w:style>
-  <w:style w:type="paragraph" w:styleId="Heading5">
+  <w:style w:type="paragraph" w:styleId="Ttulo5">
     <w:name w:val="heading 5"/>
     <w:basedOn w:val="Normal"/>
     <w:next w:val="Normal"/>
@@ -3249,7 +4079,7 @@
       <w:color w:val="666666"/>
     </w:rPr>
   </w:style>
-  <w:style w:type="paragraph" w:styleId="Heading6">
+  <w:style w:type="paragraph" w:styleId="Ttulo6">
     <w:name w:val="heading 6"/>
     <w:basedOn w:val="Normal"/>
     <w:next w:val="Normal"/>
@@ -3268,13 +4098,13 @@
       <w:color w:val="666666"/>
     </w:rPr>
   </w:style>
-  <w:style w:type="character" w:default="1" w:styleId="DefaultParagraphFont">
+  <w:style w:type="character" w:default="1" w:styleId="Fuentedeprrafopredeter">
     <w:name w:val="Default Paragraph Font"/>
     <w:uiPriority w:val="1"/>
     <w:semiHidden/>
     <w:unhideWhenUsed/>
   </w:style>
-  <w:style w:type="table" w:default="1" w:styleId="TableNormal">
+  <w:style w:type="table" w:default="1" w:styleId="Tablanormal">
     <w:name w:val="Normal Table"/>
     <w:uiPriority w:val="99"/>
     <w:semiHidden/>
@@ -3289,7 +4119,7 @@
       </w:tblCellMar>
     </w:tblPr>
   </w:style>
-  <w:style w:type="numbering" w:default="1" w:styleId="NoList">
+  <w:style w:type="numbering" w:default="1" w:styleId="Sinlista">
     <w:name w:val="No List"/>
     <w:uiPriority w:val="99"/>
     <w:semiHidden/>
@@ -3306,7 +4136,7 @@
       </w:tblCellMar>
     </w:tblPr>
   </w:style>
-  <w:style w:type="paragraph" w:styleId="Title">
+  <w:style w:type="paragraph" w:styleId="Ttulo">
     <w:name w:val="Title"/>
     <w:basedOn w:val="Normal"/>
     <w:next w:val="Normal"/>
@@ -3322,7 +4152,7 @@
       <w:szCs w:val="52"/>
     </w:rPr>
   </w:style>
-  <w:style w:type="paragraph" w:styleId="Subtitle">
+  <w:style w:type="paragraph" w:styleId="Subttulo">
     <w:name w:val="Subtitle"/>
     <w:basedOn w:val="Normal"/>
     <w:next w:val="Normal"/>
@@ -3339,7 +4169,7 @@
       <w:szCs w:val="30"/>
     </w:rPr>
   </w:style>
-  <w:style w:type="paragraph" w:styleId="NoSpacing">
+  <w:style w:type="paragraph" w:styleId="Sinespaciado">
     <w:name w:val="No Spacing"/>
     <w:uiPriority w:val="1"/>
     <w:qFormat/>
@@ -3378,7 +4208,7 @@
   <inkml:trace contextRef="#ctx0" brushRef="#br0">2422 80 24575,'-253'14'0,"40"-1"0,-83 2 0,239-9 0,1 3 0,1 2 0,-64 22 0,169-41 0,1 2 0,78 1 0,-101 5 0,366-3 0,-309 4 0,-51-3 0,1-2 0,-1-1 0,40-11 0,-33 7 0,62-7 0,-45 12 0,79-18 0,-174 19 0,-26 5 0,-182 11-1365,-95 4-5461</inkml:trace>
   <inkml:trace contextRef="#ctx0" brushRef="#br0" timeOffset="1913.35">1418 80 24575,'-166'27'-9830,"-42"9"3277,32-2 11616,65-6-5063,96-13 2817,50-8-2817,92-16 1719,23-5-3126</inkml:trace>
   <inkml:trace contextRef="#ctx0" brushRef="#br0" timeOffset="2272.71">1098 80 24575,'-54'9'-9830,"-13"3"3277,13-1 11616,26-1-5063,30-4 2817,20-2-2817,10-2 1719,5-1-1719,-9-5 6784,-13-2-6784,-15 0 0,-19-4 0,-12-4 0,-1 0-8191</inkml:trace>
-  <inkml:trace contextRef="#ctx0" brushRef="#br0" timeOffset="4178.97">1020 0 24575,'-321'27'0,"2"1"0,298-28 0,-63-1 0,1 3 0,-108 18 0,265-16 0,1087-5 0,-1300 32 0,6-9 0,-165 3 0,-133-20 0,410-6 0,23 1 0,35-1 0,105-1 0,370 4 0,-508-2 0,1 0 0,1 0 0,-1 0 0,0 0 0,0 1 0,1 0 0,-1 0 0,0 0 0,0 1 0,0 0 0,9 4 0,-14-6 0,0 0 0,1 1 0,-1-1 0,0 0 0,0 0 0,1 1 0,-1-1 0,0 0 0,0 0 0,0 1 0,1-1 0,-1 0 0,0 0 0,0 1 0,0-1 0,0 0 0,0 1 0,0-1 0,0 0 0,0 1 0,0-1 0,1 0 0,-1 1 0,0-1 0,-1 0 0,1 1 0,0-1 0,0 0 0,0 1 0,0-1 0,0 0 0,0 1 0,0-1 0,0 0 0,0 0 0,-1 1 0,1-1 0,0 0 0,0 0 0,0 1 0,-1-1 0,1 0 0,0 0 0,0 1 0,-1-1 0,1 0 0,0 0 0,-1 0 0,1 0 0,0 1 0,0-1 0,-1 0 0,1 0 0,-21 8 0,-24-1 0,-1-1 0,0-2 0,-77-3 0,53-1 0,-229-1 0,338-9 0,37-2 0,117 5-1365,-158 7-5461</inkml:trace>
+  <inkml:trace contextRef="#ctx0" brushRef="#br0" timeOffset="4178.96">1020 0 24575,'-321'27'0,"2"1"0,298-28 0,-63-1 0,1 3 0,-108 18 0,265-16 0,1087-5 0,-1300 32 0,6-9 0,-165 3 0,-133-20 0,410-6 0,23 1 0,35-1 0,105-1 0,370 4 0,-508-2 0,1 0 0,1 0 0,-1 0 0,0 0 0,0 1 0,1 0 0,-1 0 0,0 0 0,0 1 0,0 0 0,9 4 0,-14-6 0,0 0 0,1 1 0,-1-1 0,0 0 0,0 0 0,1 1 0,-1-1 0,0 0 0,0 0 0,0 1 0,1-1 0,-1 0 0,0 0 0,0 1 0,0-1 0,0 0 0,0 1 0,0-1 0,0 0 0,0 1 0,0-1 0,1 0 0,-1 1 0,0-1 0,-1 0 0,1 1 0,0-1 0,0 0 0,0 1 0,0-1 0,0 0 0,0 1 0,0-1 0,0 0 0,0 0 0,-1 1 0,1-1 0,0 0 0,0 0 0,0 1 0,-1-1 0,1 0 0,0 0 0,0 1 0,-1-1 0,1 0 0,0 0 0,-1 0 0,1 0 0,0 1 0,0-1 0,-1 0 0,1 0 0,-21 8 0,-24-1 0,-1-1 0,0-2 0,-77-3 0,53-1 0,-229-1 0,338-9 0,37-2 0,117 5-1365,-158 7-5461</inkml:trace>
 </inkml:ink>
 </file>
 

</xml_diff>

<commit_message>
sadiel´s commit hasta historia
</commit_message>
<xml_diff>
--- a/Proyecto final videojuegos DinoJump.docx
+++ b/Proyecto final videojuegos DinoJump.docx
@@ -3151,6 +3151,530 @@
           <w:sz w:val="24"/>
         </w:rPr>
         <w:t xml:space="preserve"> </w:t>
+      </w:r>
+    </w:p>
+    <w:p>
+      <w:pPr>
+        <w:rPr>
+          <w:sz w:val="24"/>
+          <w:szCs w:val="24"/>
+        </w:rPr>
+      </w:pPr>
+    </w:p>
+    <w:p>
+      <w:pPr>
+        <w:rPr>
+          <w:sz w:val="24"/>
+          <w:szCs w:val="24"/>
+        </w:rPr>
+      </w:pPr>
+      <w:r>
+        <w:rPr>
+          <w:sz w:val="24"/>
+          <w:szCs w:val="24"/>
+        </w:rPr>
+        <w:br w:type="page"/>
+      </w:r>
+    </w:p>
+    <w:p>
+      <w:pPr>
+        <w:pStyle w:val="Ttulo"/>
+        <w:pBdr>
+          <w:top w:val="nil"/>
+          <w:left w:val="nil"/>
+          <w:bottom w:val="nil"/>
+          <w:right w:val="nil"/>
+          <w:between w:val="nil"/>
+        </w:pBdr>
+        <w:spacing w:after="160" w:line="480" w:lineRule="auto"/>
+      </w:pPr>
+      <w:r>
+        <w:lastRenderedPageBreak/>
+        <w:t>2.3 Plataforma</w:t>
+      </w:r>
+    </w:p>
+    <w:p>
+      <w:pPr>
+        <w:spacing w:before="240" w:after="240" w:line="360" w:lineRule="auto"/>
+        <w:jc w:val="both"/>
+        <w:rPr>
+          <w:rFonts w:ascii="Times New Roman" w:eastAsia="Times New Roman" w:hAnsi="Times New Roman" w:cs="Times New Roman"/>
+          <w:sz w:val="24"/>
+          <w:szCs w:val="24"/>
+        </w:rPr>
+      </w:pPr>
+      <w:r>
+        <w:rPr>
+          <w:sz w:val="24"/>
+          <w:szCs w:val="24"/>
+        </w:rPr>
+        <w:t>La plataforma en la que se está desarrollando el videojuego es PC, posiblemente además se incluirán controles para móvil.</w:t>
+      </w:r>
+    </w:p>
+    <w:p>
+      <w:pPr>
+        <w:pStyle w:val="Ttulo"/>
+        <w:pBdr>
+          <w:top w:val="nil"/>
+          <w:left w:val="nil"/>
+          <w:bottom w:val="nil"/>
+          <w:right w:val="nil"/>
+          <w:between w:val="nil"/>
+        </w:pBdr>
+        <w:spacing w:after="160" w:line="480" w:lineRule="auto"/>
+      </w:pPr>
+      <w:bookmarkStart w:id="7" w:name="_cvq6eemvw8r0" w:colFirst="0" w:colLast="0"/>
+      <w:bookmarkEnd w:id="7"/>
+      <w:r>
+        <w:t>2.4 Género</w:t>
+      </w:r>
+    </w:p>
+    <w:p>
+      <w:pPr>
+        <w:spacing w:before="240"/>
+        <w:jc w:val="both"/>
+        <w:rPr>
+          <w:sz w:val="24"/>
+          <w:szCs w:val="24"/>
+        </w:rPr>
+      </w:pPr>
+      <w:r>
+        <w:rPr>
+          <w:sz w:val="24"/>
+          <w:szCs w:val="24"/>
+        </w:rPr>
+        <w:t>El género es de tipo plataformas ya que este va avanzando por los distintos niveles intentando sobrevivir a los diversos obstáculos del juego.</w:t>
+      </w:r>
+    </w:p>
+    <w:p>
+      <w:pPr>
+        <w:spacing w:before="240"/>
+        <w:jc w:val="both"/>
+        <w:rPr>
+          <w:sz w:val="52"/>
+          <w:szCs w:val="52"/>
+        </w:rPr>
+      </w:pPr>
+      <w:r>
+        <w:rPr>
+          <w:sz w:val="52"/>
+          <w:szCs w:val="52"/>
+        </w:rPr>
+        <w:t>2.5 Clasificación</w:t>
+      </w:r>
+    </w:p>
+    <w:p>
+      <w:pPr>
+        <w:spacing w:before="240" w:after="240" w:line="360" w:lineRule="auto"/>
+        <w:jc w:val="both"/>
+        <w:rPr>
+          <w:rFonts w:ascii="Times New Roman" w:eastAsia="Times New Roman" w:hAnsi="Times New Roman" w:cs="Times New Roman"/>
+          <w:sz w:val="24"/>
+          <w:szCs w:val="24"/>
+        </w:rPr>
+      </w:pPr>
+      <w:r>
+        <w:rPr>
+          <w:sz w:val="24"/>
+          <w:szCs w:val="24"/>
+        </w:rPr>
+        <w:t>La clasificación es E según la ESRB. Apto para todas las edades, no posee violencia y posee personajes tipo caricatura.</w:t>
+      </w:r>
+    </w:p>
+    <w:p>
+      <w:pPr>
+        <w:spacing w:before="240"/>
+        <w:jc w:val="both"/>
+        <w:rPr>
+          <w:rFonts w:ascii="Times New Roman" w:eastAsia="Times New Roman" w:hAnsi="Times New Roman" w:cs="Times New Roman"/>
+          <w:sz w:val="24"/>
+          <w:szCs w:val="24"/>
+        </w:rPr>
+      </w:pPr>
+      <w:r>
+        <w:rPr>
+          <w:sz w:val="52"/>
+          <w:szCs w:val="52"/>
+        </w:rPr>
+        <w:t>2.6 Tipo de Animación</w:t>
+      </w:r>
+    </w:p>
+    <w:p>
+      <w:pPr>
+        <w:spacing w:before="240" w:after="240" w:line="360" w:lineRule="auto"/>
+        <w:jc w:val="both"/>
+        <w:rPr>
+          <w:rFonts w:ascii="Times New Roman" w:eastAsia="Times New Roman" w:hAnsi="Times New Roman" w:cs="Times New Roman"/>
+          <w:sz w:val="24"/>
+          <w:szCs w:val="24"/>
+        </w:rPr>
+      </w:pPr>
+      <w:r>
+        <w:rPr>
+          <w:sz w:val="24"/>
+          <w:szCs w:val="24"/>
+        </w:rPr>
+        <w:t xml:space="preserve">Animación Bidimensional 2D por Computadora. Se desarrollará de esta forma para la realización de mundos por medio de un </w:t>
+      </w:r>
+      <w:proofErr w:type="spellStart"/>
+      <w:r>
+        <w:rPr>
+          <w:sz w:val="24"/>
+          <w:szCs w:val="24"/>
+        </w:rPr>
+        <w:t>TileMap</w:t>
+      </w:r>
+      <w:proofErr w:type="spellEnd"/>
+      <w:r>
+        <w:rPr>
+          <w:sz w:val="24"/>
+          <w:szCs w:val="24"/>
+        </w:rPr>
+        <w:t xml:space="preserve"> que es como una herramienta para construir mapas por bloques y además aprovechar los personajes, </w:t>
+      </w:r>
+      <w:proofErr w:type="spellStart"/>
+      <w:r>
+        <w:rPr>
+          <w:sz w:val="24"/>
+          <w:szCs w:val="24"/>
+        </w:rPr>
+        <w:t>backgrounds</w:t>
+      </w:r>
+      <w:proofErr w:type="spellEnd"/>
+      <w:r>
+        <w:rPr>
+          <w:sz w:val="24"/>
+          <w:szCs w:val="24"/>
+        </w:rPr>
+        <w:t xml:space="preserve">, plataformas y animaciones de este </w:t>
+      </w:r>
+      <w:proofErr w:type="spellStart"/>
+      <w:r>
+        <w:rPr>
+          <w:sz w:val="24"/>
+          <w:szCs w:val="24"/>
+        </w:rPr>
+        <w:t>asset</w:t>
+      </w:r>
+      <w:proofErr w:type="spellEnd"/>
+      <w:r>
+        <w:rPr>
+          <w:sz w:val="24"/>
+          <w:szCs w:val="24"/>
+        </w:rPr>
+        <w:t>.</w:t>
+      </w:r>
+    </w:p>
+    <w:p>
+      <w:pPr>
+        <w:spacing w:before="240"/>
+        <w:jc w:val="both"/>
+        <w:rPr>
+          <w:sz w:val="52"/>
+          <w:szCs w:val="52"/>
+        </w:rPr>
+      </w:pPr>
+      <w:r>
+        <w:rPr>
+          <w:sz w:val="52"/>
+          <w:szCs w:val="52"/>
+        </w:rPr>
+        <w:t>2.7 Equipo de Trabajo</w:t>
+      </w:r>
+    </w:p>
+    <w:p>
+      <w:pPr>
+        <w:spacing w:before="240" w:after="240"/>
+        <w:rPr>
+          <w:sz w:val="24"/>
+          <w:szCs w:val="24"/>
+        </w:rPr>
+      </w:pPr>
+      <w:r>
+        <w:rPr>
+          <w:b/>
+          <w:sz w:val="24"/>
+          <w:szCs w:val="24"/>
+        </w:rPr>
+        <w:t>Ingenieros de audio</w:t>
+      </w:r>
+      <w:r>
+        <w:rPr>
+          <w:rFonts w:ascii="Times New Roman" w:eastAsia="Times New Roman" w:hAnsi="Times New Roman" w:cs="Times New Roman"/>
+          <w:b/>
+          <w:sz w:val="24"/>
+          <w:szCs w:val="24"/>
+        </w:rPr>
+        <w:t xml:space="preserve">: </w:t>
+      </w:r>
+      <w:proofErr w:type="spellStart"/>
+      <w:r>
+        <w:t>Jeury</w:t>
+      </w:r>
+      <w:proofErr w:type="spellEnd"/>
+      <w:r>
+        <w:t xml:space="preserve"> Payano </w:t>
+      </w:r>
+      <w:r>
+        <w:rPr>
+          <w:sz w:val="20"/>
+          <w:szCs w:val="20"/>
+        </w:rPr>
+        <w:tab/>
+      </w:r>
+    </w:p>
+    <w:p>
+      <w:pPr>
+        <w:spacing w:before="240" w:after="240"/>
+        <w:jc w:val="both"/>
+        <w:rPr>
+          <w:rFonts w:ascii="Times New Roman" w:eastAsia="Times New Roman" w:hAnsi="Times New Roman" w:cs="Times New Roman"/>
+          <w:b/>
+          <w:sz w:val="14"/>
+          <w:szCs w:val="14"/>
+        </w:rPr>
+      </w:pPr>
+      <w:r>
+        <w:rPr>
+          <w:b/>
+          <w:sz w:val="24"/>
+          <w:szCs w:val="24"/>
+        </w:rPr>
+        <w:t>Diseñadores</w:t>
+      </w:r>
+      <w:r>
+        <w:rPr>
+          <w:rFonts w:ascii="Times New Roman" w:eastAsia="Times New Roman" w:hAnsi="Times New Roman" w:cs="Times New Roman"/>
+          <w:b/>
+          <w:sz w:val="24"/>
+          <w:szCs w:val="24"/>
+        </w:rPr>
+        <w:t xml:space="preserve">: </w:t>
+      </w:r>
+      <w:proofErr w:type="spellStart"/>
+      <w:r>
+        <w:t>Sadiel</w:t>
+      </w:r>
+      <w:proofErr w:type="spellEnd"/>
+      <w:r>
+        <w:t xml:space="preserve"> Henríquez</w:t>
+      </w:r>
+    </w:p>
+    <w:p>
+      <w:pPr>
+        <w:spacing w:before="240" w:after="240"/>
+        <w:jc w:val="both"/>
+        <w:rPr>
+          <w:rFonts w:ascii="Times New Roman" w:eastAsia="Times New Roman" w:hAnsi="Times New Roman" w:cs="Times New Roman"/>
+          <w:b/>
+          <w:sz w:val="24"/>
+          <w:szCs w:val="24"/>
+        </w:rPr>
+      </w:pPr>
+      <w:r>
+        <w:rPr>
+          <w:b/>
+          <w:sz w:val="24"/>
+          <w:szCs w:val="24"/>
+        </w:rPr>
+        <w:t>Ilustradores</w:t>
+      </w:r>
+      <w:r>
+        <w:rPr>
+          <w:rFonts w:ascii="Times New Roman" w:eastAsia="Times New Roman" w:hAnsi="Times New Roman" w:cs="Times New Roman"/>
+          <w:b/>
+          <w:sz w:val="24"/>
+          <w:szCs w:val="24"/>
+        </w:rPr>
+        <w:t xml:space="preserve">: </w:t>
+      </w:r>
+      <w:proofErr w:type="spellStart"/>
+      <w:r>
+        <w:t>Sadiel</w:t>
+      </w:r>
+      <w:proofErr w:type="spellEnd"/>
+      <w:r>
+        <w:t xml:space="preserve"> Henríquez</w:t>
+      </w:r>
+    </w:p>
+    <w:p>
+      <w:pPr>
+        <w:spacing w:before="240" w:after="240"/>
+        <w:jc w:val="both"/>
+        <w:rPr>
+          <w:rFonts w:ascii="Times New Roman" w:eastAsia="Times New Roman" w:hAnsi="Times New Roman" w:cs="Times New Roman"/>
+          <w:b/>
+          <w:sz w:val="24"/>
+          <w:szCs w:val="24"/>
+        </w:rPr>
+      </w:pPr>
+      <w:r>
+        <w:rPr>
+          <w:b/>
+          <w:sz w:val="24"/>
+          <w:szCs w:val="24"/>
+        </w:rPr>
+        <w:t>Programadores</w:t>
+      </w:r>
+      <w:r>
+        <w:rPr>
+          <w:rFonts w:ascii="Times New Roman" w:eastAsia="Times New Roman" w:hAnsi="Times New Roman" w:cs="Times New Roman"/>
+          <w:b/>
+          <w:sz w:val="24"/>
+          <w:szCs w:val="24"/>
+        </w:rPr>
+        <w:t>:</w:t>
+      </w:r>
+      <w:r>
+        <w:t xml:space="preserve"> </w:t>
+      </w:r>
+      <w:proofErr w:type="spellStart"/>
+      <w:r>
+        <w:t>Jeury</w:t>
+      </w:r>
+      <w:proofErr w:type="spellEnd"/>
+      <w:r>
+        <w:t xml:space="preserve"> Payano, </w:t>
+      </w:r>
+      <w:proofErr w:type="spellStart"/>
+      <w:r>
+        <w:t>Randiel</w:t>
+      </w:r>
+      <w:proofErr w:type="spellEnd"/>
+      <w:r>
+        <w:t xml:space="preserve"> Arias</w:t>
+      </w:r>
+    </w:p>
+    <w:p>
+      <w:pPr>
+        <w:spacing w:before="240" w:after="240"/>
+        <w:jc w:val="both"/>
+      </w:pPr>
+      <w:r>
+        <w:rPr>
+          <w:b/>
+          <w:sz w:val="24"/>
+          <w:szCs w:val="24"/>
+        </w:rPr>
+        <w:t>Animadores</w:t>
+      </w:r>
+      <w:r>
+        <w:rPr>
+          <w:rFonts w:ascii="Times New Roman" w:eastAsia="Times New Roman" w:hAnsi="Times New Roman" w:cs="Times New Roman"/>
+          <w:b/>
+          <w:sz w:val="24"/>
+          <w:szCs w:val="24"/>
+        </w:rPr>
+        <w:t xml:space="preserve">: </w:t>
+      </w:r>
+      <w:proofErr w:type="spellStart"/>
+      <w:r>
+        <w:t>Jeury</w:t>
+      </w:r>
+      <w:proofErr w:type="spellEnd"/>
+      <w:r>
+        <w:t xml:space="preserve"> Payano, </w:t>
+      </w:r>
+      <w:proofErr w:type="spellStart"/>
+      <w:r>
+        <w:t>Randiel</w:t>
+      </w:r>
+      <w:proofErr w:type="spellEnd"/>
+      <w:r>
+        <w:t xml:space="preserve"> Arias</w:t>
+      </w:r>
+    </w:p>
+    <w:p>
+      <w:pPr>
+        <w:spacing w:before="240" w:after="240"/>
+        <w:jc w:val="both"/>
+        <w:rPr>
+          <w:rFonts w:ascii="Times New Roman" w:eastAsia="Times New Roman" w:hAnsi="Times New Roman" w:cs="Times New Roman"/>
+          <w:sz w:val="24"/>
+          <w:szCs w:val="24"/>
+          <w:u w:val="single"/>
+        </w:rPr>
+      </w:pPr>
+      <w:r>
+        <w:rPr>
+          <w:b/>
+          <w:sz w:val="24"/>
+          <w:szCs w:val="24"/>
+        </w:rPr>
+        <w:t>Marketing</w:t>
+      </w:r>
+      <w:r>
+        <w:rPr>
+          <w:rFonts w:ascii="Times New Roman" w:eastAsia="Times New Roman" w:hAnsi="Times New Roman" w:cs="Times New Roman"/>
+          <w:b/>
+          <w:sz w:val="24"/>
+          <w:szCs w:val="24"/>
+        </w:rPr>
+        <w:t xml:space="preserve">: </w:t>
+      </w:r>
+      <w:proofErr w:type="spellStart"/>
+      <w:r>
+        <w:t>Jeury</w:t>
+      </w:r>
+      <w:proofErr w:type="spellEnd"/>
+      <w:r>
+        <w:t xml:space="preserve"> Payano, </w:t>
+      </w:r>
+      <w:proofErr w:type="spellStart"/>
+      <w:r>
+        <w:t>Randiel</w:t>
+      </w:r>
+      <w:proofErr w:type="spellEnd"/>
+      <w:r>
+        <w:t xml:space="preserve"> Arias, </w:t>
+      </w:r>
+      <w:proofErr w:type="spellStart"/>
+      <w:r>
+        <w:t>Sadiel</w:t>
+      </w:r>
+      <w:proofErr w:type="spellEnd"/>
+      <w:r>
+        <w:t xml:space="preserve"> </w:t>
+      </w:r>
+      <w:proofErr w:type="spellStart"/>
+      <w:r>
+        <w:t>Henriquez</w:t>
+      </w:r>
+      <w:proofErr w:type="spellEnd"/>
+    </w:p>
+    <w:p>
+      <w:pPr>
+        <w:spacing w:before="240"/>
+        <w:jc w:val="both"/>
+        <w:rPr>
+          <w:sz w:val="52"/>
+          <w:szCs w:val="52"/>
+        </w:rPr>
+      </w:pPr>
+      <w:r>
+        <w:rPr>
+          <w:sz w:val="52"/>
+          <w:szCs w:val="52"/>
+        </w:rPr>
+        <w:lastRenderedPageBreak/>
+        <w:t>2.8 Historia</w:t>
+      </w:r>
+    </w:p>
+    <w:p>
+      <w:pPr>
+        <w:spacing w:before="240"/>
+        <w:jc w:val="both"/>
+        <w:rPr>
+          <w:sz w:val="24"/>
+          <w:szCs w:val="24"/>
+        </w:rPr>
+      </w:pPr>
+      <w:r>
+        <w:rPr>
+          <w:sz w:val="24"/>
+          <w:szCs w:val="24"/>
+        </w:rPr>
+        <w:t>Dino es una criatura prehistórica que se encuentra en una dimensión con distintos ambientes. Este tiene que demostrar que es capaz de superar y sobrevivir a todos los obstáculos que posee la dimensión y sobrepasar todos sus ambientes recogiendo las monedas que son necesarias para abrir la puerta de pase a los siguientes ambientes.</w:t>
       </w:r>
     </w:p>
     <w:p>
@@ -4140,6 +4664,7 @@
     <w:name w:val="Title"/>
     <w:basedOn w:val="Normal"/>
     <w:next w:val="Normal"/>
+    <w:link w:val="TtuloCar"/>
     <w:uiPriority w:val="10"/>
     <w:qFormat/>
     <w:pPr>
@@ -4177,6 +4702,17 @@
     <w:pPr>
       <w:spacing w:line="240" w:lineRule="auto"/>
     </w:pPr>
+  </w:style>
+  <w:style w:type="character" w:customStyle="1" w:styleId="TtuloCar">
+    <w:name w:val="Título Car"/>
+    <w:basedOn w:val="Fuentedeprrafopredeter"/>
+    <w:link w:val="Ttulo"/>
+    <w:uiPriority w:val="10"/>
+    <w:rsid w:val="00310AAD"/>
+    <w:rPr>
+      <w:sz w:val="52"/>
+      <w:szCs w:val="52"/>
+    </w:rPr>
   </w:style>
 </w:styles>
 </file>

</xml_diff>